<commit_message>
TF save and load research added
</commit_message>
<xml_diff>
--- a/Proyecto.docx
+++ b/Proyecto.docx
@@ -24,35 +24,11 @@
     </w:p>
     <w:p>
       <w:r>
-        <w:t xml:space="preserve">El proyecto consiste en hacer clasificación </w:t>
-      </w:r>
-      <w:proofErr w:type="gramStart"/>
-      <w:r>
-        <w:t>binaria  para</w:t>
-      </w:r>
-      <w:proofErr w:type="gramEnd"/>
-      <w:r>
-        <w:t xml:space="preserve"> determinar si una persona sobrevive(y=1) o no (y=0) del hundimiento del </w:t>
-      </w:r>
-      <w:proofErr w:type="spellStart"/>
-      <w:r>
-        <w:t>Titanic</w:t>
-      </w:r>
-      <w:proofErr w:type="spellEnd"/>
-      <w:r>
-        <w:t xml:space="preserve"> .</w:t>
+        <w:t>El proyecto consiste en hacer clasificación binaria  para determinar si una persona sobrevive(y=1) o no (y=0) del hundimiento del Titanic .</w:t>
       </w:r>
       <w:r>
         <w:br/>
-        <w:t xml:space="preserve">El enunciado parece ser de un proyecto largo , pero es </w:t>
-      </w:r>
-      <w:proofErr w:type="spellStart"/>
-      <w:r>
-        <w:t>por que</w:t>
-      </w:r>
-      <w:proofErr w:type="spellEnd"/>
-      <w:r>
-        <w:t xml:space="preserve"> buscamos hacerlo detallado y poner ejemplos o referencias de cosas que pueden facilitar el trabajo.</w:t>
+        <w:t>El enunciado parece ser de un proyecto largo , pero es por que buscamos hacerlo detallado y poner ejemplos o referencias de cosas que pueden facilitar el trabajo.</w:t>
       </w:r>
     </w:p>
     <w:p/>
@@ -64,63 +40,34 @@
         <w:rPr>
           <w:b/>
         </w:rPr>
-        <w:t>n nivel de exactitud de al menos el 80</w:t>
-      </w:r>
-      <w:proofErr w:type="gramStart"/>
-      <w:r>
+        <w:t>n nivel de exactitud de al menos el 80%</w:t>
+      </w:r>
+      <w:r>
+        <w:t>(aunque es posible crear modelos mejores que esto).</w:t>
+      </w:r>
+    </w:p>
+    <w:p/>
+    <w:p>
+      <w:pPr>
         <w:rPr>
           <w:b/>
         </w:rPr>
-        <w:t>%</w:t>
-      </w:r>
-      <w:r>
-        <w:t>(</w:t>
-      </w:r>
-      <w:proofErr w:type="gramEnd"/>
-      <w:r>
-        <w:t>aunque es posible crear modelos mejores que esto).</w:t>
-      </w:r>
-    </w:p>
-    <w:p/>
-    <w:p>
-      <w:pPr>
+      </w:pPr>
+      <w:r>
+        <w:t>El proyecto está dividido en 2 partes de manera similar a como se divide o se trabaja un proyecto de ML real, es decir.</w:t>
+      </w:r>
+      <w:r>
+        <w:br/>
+      </w:r>
+      <w:r>
+        <w:br/>
+        <w:t xml:space="preserve">1 </w:t>
+      </w:r>
+      <w:r>
         <w:rPr>
           <w:b/>
-          <w:highlight w:val="yellow"/>
-        </w:rPr>
-      </w:pPr>
-      <w:r>
-        <w:t>El proyecto está dividido en 2 partes de manera similar a como se divide o se trabaja un proyecto de ML real, es decir.</w:t>
-      </w:r>
-      <w:r>
-        <w:br/>
-      </w:r>
-      <w:r>
-        <w:br/>
-      </w:r>
-      <w:r>
-        <w:rPr>
-          <w:highlight w:val="yellow"/>
-        </w:rPr>
-        <w:t xml:space="preserve">1 </w:t>
-      </w:r>
-      <w:proofErr w:type="spellStart"/>
-      <w:proofErr w:type="gramStart"/>
-      <w:r>
-        <w:rPr>
-          <w:b/>
-          <w:highlight w:val="yellow"/>
-        </w:rPr>
-        <w:t>Entrenamiento,selección</w:t>
-      </w:r>
-      <w:proofErr w:type="spellEnd"/>
-      <w:proofErr w:type="gramEnd"/>
-      <w:r>
-        <w:rPr>
-          <w:b/>
-          <w:highlight w:val="yellow"/>
-        </w:rPr>
-        <w:t xml:space="preserve"> y validación.</w:t>
+        </w:rPr>
+        <w:t>Entrenamiento,selección y validación.</w:t>
       </w:r>
     </w:p>
     <w:p>
@@ -130,29 +77,9 @@
           <w:numId w:val="8"/>
         </w:numPr>
         <w:jc w:val="both"/>
-        <w:rPr>
-          <w:highlight w:val="yellow"/>
-        </w:rPr>
-      </w:pPr>
-      <w:r>
-        <w:rPr>
-          <w:highlight w:val="yellow"/>
-        </w:rPr>
-        <w:t xml:space="preserve">En esta parte se busca realizar el entrenamiento de los </w:t>
-      </w:r>
-      <w:proofErr w:type="gramStart"/>
-      <w:r>
-        <w:rPr>
-          <w:highlight w:val="yellow"/>
-        </w:rPr>
-        <w:t>modelos  y</w:t>
-      </w:r>
-      <w:proofErr w:type="gramEnd"/>
-      <w:r>
-        <w:rPr>
-          <w:highlight w:val="yellow"/>
-        </w:rPr>
-        <w:t xml:space="preserve"> todo lo que esto conlleva:</w:t>
+      </w:pPr>
+      <w:r>
+        <w:t>En esta parte se busca realizar el entrenamiento de los modelos  y todo lo que esto conlleva:</w:t>
       </w:r>
     </w:p>
     <w:p>
@@ -162,71 +89,9 @@
           <w:numId w:val="8"/>
         </w:numPr>
         <w:jc w:val="both"/>
-        <w:rPr>
-          <w:highlight w:val="yellow"/>
-        </w:rPr>
-      </w:pPr>
-      <w:r>
-        <w:rPr>
-          <w:highlight w:val="yellow"/>
-        </w:rPr>
-        <w:t xml:space="preserve"> selección y transformación de </w:t>
-      </w:r>
-      <w:proofErr w:type="spellStart"/>
-      <w:r>
-        <w:rPr>
-          <w:highlight w:val="yellow"/>
-        </w:rPr>
-        <w:t>features</w:t>
-      </w:r>
-      <w:proofErr w:type="spellEnd"/>
-      <w:r>
-        <w:rPr>
-          <w:highlight w:val="yellow"/>
-        </w:rPr>
-        <w:t xml:space="preserve"> (</w:t>
-      </w:r>
-      <w:proofErr w:type="spellStart"/>
-      <w:r>
-        <w:rPr>
-          <w:highlight w:val="yellow"/>
-        </w:rPr>
-        <w:t>feature</w:t>
-      </w:r>
-      <w:proofErr w:type="spellEnd"/>
-      <w:r>
-        <w:rPr>
-          <w:highlight w:val="yellow"/>
-        </w:rPr>
-        <w:t xml:space="preserve"> eng</w:t>
-      </w:r>
-      <w:proofErr w:type="gramStart"/>
-      <w:r>
-        <w:rPr>
-          <w:highlight w:val="yellow"/>
-        </w:rPr>
-        <w:t xml:space="preserve">.)   </w:t>
-      </w:r>
-      <w:proofErr w:type="gramEnd"/>
-      <w:r>
-        <w:rPr>
-          <w:highlight w:val="yellow"/>
-        </w:rPr>
-        <w:t xml:space="preserve">. Recordar usar características </w:t>
-      </w:r>
-      <w:proofErr w:type="gramStart"/>
-      <w:r>
-        <w:rPr>
-          <w:highlight w:val="yellow"/>
-        </w:rPr>
-        <w:t>generales ,</w:t>
-      </w:r>
-      <w:proofErr w:type="gramEnd"/>
-      <w:r>
-        <w:rPr>
-          <w:highlight w:val="yellow"/>
-        </w:rPr>
-        <w:t xml:space="preserve"> no específicas como identificadores o nombres.</w:t>
+      </w:pPr>
+      <w:r>
+        <w:t xml:space="preserve"> selección y transformación de features (feature eng.)   . Recordar usar características generales , no específicas como identificadores o nombres.</w:t>
       </w:r>
     </w:p>
     <w:p>
@@ -238,38 +103,7 @@
         <w:jc w:val="both"/>
       </w:pPr>
       <w:r>
-        <w:rPr>
-          <w:highlight w:val="yellow"/>
-        </w:rPr>
-        <w:t xml:space="preserve">hacer las validaciones </w:t>
-      </w:r>
-      <w:proofErr w:type="gramStart"/>
-      <w:r>
-        <w:rPr>
-          <w:highlight w:val="yellow"/>
-        </w:rPr>
-        <w:t>correspondientes(</w:t>
-      </w:r>
-      <w:proofErr w:type="gramEnd"/>
-      <w:r>
-        <w:rPr>
-          <w:highlight w:val="yellow"/>
-        </w:rPr>
-        <w:t xml:space="preserve">usando métricas de evaluación) y selección de </w:t>
-      </w:r>
-      <w:proofErr w:type="spellStart"/>
-      <w:r>
-        <w:rPr>
-          <w:highlight w:val="yellow"/>
-        </w:rPr>
-        <w:t>hyper</w:t>
-      </w:r>
-      <w:proofErr w:type="spellEnd"/>
-      <w:r>
-        <w:rPr>
-          <w:highlight w:val="yellow"/>
-        </w:rPr>
-        <w:t>-parámetros y modelos.</w:t>
+        <w:t>hacer las validaciones correspondientes(usando métricas de evaluación) y selección de hyper-parámetros y modelos.</w:t>
       </w:r>
       <w:r>
         <w:br/>
@@ -280,71 +114,7 @@
         <w:jc w:val="both"/>
       </w:pPr>
       <w:r>
-        <w:rPr>
-          <w:highlight w:val="yellow"/>
-        </w:rPr>
-        <w:t xml:space="preserve">En este proyecto haremos “ensemble” </w:t>
-      </w:r>
-      <w:proofErr w:type="spellStart"/>
-      <w:r>
-        <w:rPr>
-          <w:highlight w:val="yellow"/>
-        </w:rPr>
-        <w:t>learning</w:t>
-      </w:r>
-      <w:proofErr w:type="spellEnd"/>
-      <w:r>
-        <w:rPr>
-          <w:highlight w:val="yellow"/>
-        </w:rPr>
-        <w:t xml:space="preserve"> con 4 tipos de </w:t>
-      </w:r>
-      <w:proofErr w:type="gramStart"/>
-      <w:r>
-        <w:rPr>
-          <w:highlight w:val="yellow"/>
-        </w:rPr>
-        <w:t>modelos :</w:t>
-      </w:r>
-      <w:proofErr w:type="gramEnd"/>
-      <w:r>
-        <w:rPr>
-          <w:highlight w:val="yellow"/>
-        </w:rPr>
-        <w:t xml:space="preserve"> árbol de decisión, </w:t>
-      </w:r>
-      <w:proofErr w:type="spellStart"/>
-      <w:r>
-        <w:rPr>
-          <w:highlight w:val="yellow"/>
-        </w:rPr>
-        <w:t>svm</w:t>
-      </w:r>
-      <w:proofErr w:type="spellEnd"/>
-      <w:r>
-        <w:rPr>
-          <w:highlight w:val="yellow"/>
-        </w:rPr>
-        <w:t xml:space="preserve"> ,</w:t>
-      </w:r>
-      <w:r>
-        <w:t xml:space="preserve"> </w:t>
-      </w:r>
-      <w:proofErr w:type="spellStart"/>
-      <w:r>
-        <w:t>naive</w:t>
-      </w:r>
-      <w:proofErr w:type="spellEnd"/>
-      <w:r>
-        <w:t xml:space="preserve"> </w:t>
-      </w:r>
-      <w:proofErr w:type="spellStart"/>
-      <w:r>
-        <w:t>bayes</w:t>
-      </w:r>
-      <w:proofErr w:type="spellEnd"/>
-      <w:r>
-        <w:t xml:space="preserve"> y regresión logística(con regularización).</w:t>
+        <w:t>En este proyecto haremos “ensemble” learning con 4 tipos de modelos : árbol de decisión, svm , naive bayes y regresión logística(con regularización).</w:t>
       </w:r>
       <w:r>
         <w:br/>
@@ -357,73 +127,9 @@
           <w:numId w:val="10"/>
         </w:numPr>
         <w:jc w:val="both"/>
-        <w:rPr>
-          <w:highlight w:val="yellow"/>
-        </w:rPr>
-      </w:pPr>
-      <w:r>
-        <w:rPr>
-          <w:highlight w:val="yellow"/>
-        </w:rPr>
-        <w:t xml:space="preserve">Los primeros 2 con </w:t>
-      </w:r>
-      <w:proofErr w:type="spellStart"/>
-      <w:r>
-        <w:rPr>
-          <w:highlight w:val="yellow"/>
-        </w:rPr>
-        <w:t>scikit</w:t>
-      </w:r>
-      <w:proofErr w:type="spellEnd"/>
-      <w:r>
-        <w:rPr>
-          <w:highlight w:val="yellow"/>
-        </w:rPr>
-        <w:t xml:space="preserve"> </w:t>
-      </w:r>
-      <w:proofErr w:type="spellStart"/>
-      <w:r>
-        <w:rPr>
-          <w:highlight w:val="yellow"/>
-        </w:rPr>
-        <w:t>learn</w:t>
-      </w:r>
-      <w:proofErr w:type="spellEnd"/>
-      <w:r>
-        <w:rPr>
-          <w:highlight w:val="yellow"/>
-        </w:rPr>
-        <w:t xml:space="preserve"> y su conveniente y famosa función </w:t>
-      </w:r>
-      <w:proofErr w:type="spellStart"/>
-      <w:r>
-        <w:rPr>
-          <w:highlight w:val="yellow"/>
-        </w:rPr>
-        <w:t>fit</w:t>
-      </w:r>
-      <w:proofErr w:type="spellEnd"/>
-      <w:r>
-        <w:rPr>
-          <w:highlight w:val="yellow"/>
-        </w:rPr>
-        <w:t>(</w:t>
-      </w:r>
-      <w:proofErr w:type="spellStart"/>
-      <w:proofErr w:type="gramStart"/>
-      <w:r>
-        <w:rPr>
-          <w:highlight w:val="yellow"/>
-        </w:rPr>
-        <w:t>x,y</w:t>
-      </w:r>
-      <w:proofErr w:type="spellEnd"/>
-      <w:proofErr w:type="gramEnd"/>
-      <w:r>
-        <w:rPr>
-          <w:highlight w:val="yellow"/>
-        </w:rPr>
-        <w:t>) para ahorrar tiempo y simplificar.</w:t>
+      </w:pPr>
+      <w:r>
+        <w:t>Los primeros 2 con scikit learn y su conveniente y famosa función fit(x,y) para ahorrar tiempo y simplificar.</w:t>
       </w:r>
     </w:p>
     <w:p>
@@ -433,93 +139,9 @@
           <w:numId w:val="10"/>
         </w:numPr>
         <w:jc w:val="both"/>
-        <w:rPr>
-          <w:highlight w:val="yellow"/>
-        </w:rPr>
-      </w:pPr>
-      <w:proofErr w:type="spellStart"/>
-      <w:r>
-        <w:rPr>
-          <w:highlight w:val="yellow"/>
-        </w:rPr>
-        <w:t>Naive</w:t>
-      </w:r>
-      <w:proofErr w:type="spellEnd"/>
-      <w:r>
-        <w:rPr>
-          <w:highlight w:val="yellow"/>
-        </w:rPr>
-        <w:t xml:space="preserve"> </w:t>
-      </w:r>
-      <w:proofErr w:type="spellStart"/>
-      <w:r>
-        <w:rPr>
-          <w:highlight w:val="yellow"/>
-        </w:rPr>
-        <w:t>bayes</w:t>
-      </w:r>
-      <w:proofErr w:type="spellEnd"/>
-      <w:r>
-        <w:rPr>
-          <w:highlight w:val="yellow"/>
-        </w:rPr>
-        <w:t xml:space="preserve"> con </w:t>
-      </w:r>
-      <w:proofErr w:type="spellStart"/>
-      <w:r>
-        <w:rPr>
-          <w:highlight w:val="yellow"/>
-        </w:rPr>
-        <w:t>numpy</w:t>
-      </w:r>
-      <w:proofErr w:type="spellEnd"/>
-      <w:r>
-        <w:rPr>
-          <w:highlight w:val="yellow"/>
-        </w:rPr>
-        <w:t xml:space="preserve"> o pandas (como recordatorio </w:t>
-      </w:r>
-      <w:proofErr w:type="spellStart"/>
-      <w:r>
-        <w:rPr>
-          <w:highlight w:val="yellow"/>
-        </w:rPr>
-        <w:t>naive</w:t>
-      </w:r>
-      <w:proofErr w:type="spellEnd"/>
-      <w:r>
-        <w:rPr>
-          <w:highlight w:val="yellow"/>
-        </w:rPr>
-        <w:t xml:space="preserve"> </w:t>
-      </w:r>
-      <w:proofErr w:type="spellStart"/>
-      <w:r>
-        <w:rPr>
-          <w:highlight w:val="yellow"/>
-        </w:rPr>
-        <w:t>bayes</w:t>
-      </w:r>
-      <w:proofErr w:type="spellEnd"/>
-      <w:r>
-        <w:rPr>
-          <w:highlight w:val="yellow"/>
-        </w:rPr>
-        <w:t xml:space="preserve"> consiste en aplicar el teorema de </w:t>
-      </w:r>
-      <w:proofErr w:type="spellStart"/>
-      <w:r>
-        <w:rPr>
-          <w:highlight w:val="yellow"/>
-        </w:rPr>
-        <w:t>bayes</w:t>
-      </w:r>
-      <w:proofErr w:type="spellEnd"/>
-      <w:r>
-        <w:rPr>
-          <w:highlight w:val="yellow"/>
-        </w:rPr>
-        <w:t xml:space="preserve"> basado en tablas de frecuencia o probabilidad que no son más que un tensor)</w:t>
+      </w:pPr>
+      <w:r>
+        <w:t>Naive bayes con numpy o pandas (como recordatorio naive bayes consiste en aplicar el teorema de bayes basado en tablas de frecuencia o probabilidad que no son más que un tensor)</w:t>
       </w:r>
     </w:p>
     <w:p>
@@ -531,47 +153,8 @@
         <w:jc w:val="both"/>
       </w:pPr>
       <w:r>
-        <w:t xml:space="preserve">Regresión logística con </w:t>
-      </w:r>
-      <w:proofErr w:type="spellStart"/>
-      <w:r>
-        <w:t>tensorflow</w:t>
-      </w:r>
-      <w:proofErr w:type="spellEnd"/>
-      <w:r>
-        <w:t xml:space="preserve">: parecido pero más sencillo que el de la tarea </w:t>
-      </w:r>
-      <w:proofErr w:type="gramStart"/>
-      <w:r>
-        <w:t>previa  ya</w:t>
-      </w:r>
-      <w:proofErr w:type="gramEnd"/>
-      <w:r>
-        <w:t xml:space="preserve"> que no necesita </w:t>
-      </w:r>
-      <w:proofErr w:type="spellStart"/>
-      <w:r>
-        <w:t>softmax,usamos</w:t>
-      </w:r>
-      <w:proofErr w:type="spellEnd"/>
-      <w:r>
-        <w:t xml:space="preserve"> </w:t>
-      </w:r>
-      <w:proofErr w:type="spellStart"/>
-      <w:r>
-        <w:t>sigmoid</w:t>
-      </w:r>
-      <w:proofErr w:type="spellEnd"/>
-      <w:r>
-        <w:t xml:space="preserve"> (ni matriz de pesos, solo vector de pesos) por ser clasificación binaria. Lo nuevo es: agregar regularización para evitar </w:t>
-      </w:r>
-      <w:proofErr w:type="spellStart"/>
-      <w:proofErr w:type="gramStart"/>
-      <w:r>
-        <w:t>sobre-ajuste</w:t>
-      </w:r>
-      <w:proofErr w:type="spellEnd"/>
-      <w:proofErr w:type="gramEnd"/>
+        <w:t>Regresión logística con tensorflow: parecido pero más sencillo que el de la tarea previa  ya que no necesita softmax,usamos sigmoid (ni matriz de pesos, solo vector de pesos) por ser clasificación binaria. Lo nuevo es: agregar regularización para evitar sobre-ajuste</w:t>
+      </w:r>
     </w:p>
     <w:p>
       <w:pPr>
@@ -582,54 +165,14 @@
       <w:pPr>
         <w:jc w:val="both"/>
       </w:pPr>
-      <w:proofErr w:type="spellStart"/>
-      <w:proofErr w:type="gramStart"/>
       <w:r>
         <w:rPr>
           <w:b/>
         </w:rPr>
-        <w:t>Tensorboard</w:t>
-      </w:r>
-      <w:proofErr w:type="spellEnd"/>
-      <w:r>
-        <w:rPr>
-          <w:b/>
-        </w:rPr>
-        <w:t xml:space="preserve"> :</w:t>
-      </w:r>
-      <w:proofErr w:type="gramEnd"/>
-      <w:r>
-        <w:rPr>
-          <w:b/>
-        </w:rPr>
-        <w:t xml:space="preserve"> </w:t>
-      </w:r>
-      <w:r>
-        <w:t xml:space="preserve">en los algoritmos y modelos donde sea conveniente se debe usar </w:t>
-      </w:r>
-      <w:proofErr w:type="spellStart"/>
-      <w:r>
-        <w:t>tensorboard</w:t>
-      </w:r>
-      <w:proofErr w:type="spellEnd"/>
-      <w:r>
-        <w:t xml:space="preserve"> y se debe adjuntar al notebook </w:t>
-      </w:r>
-      <w:proofErr w:type="spellStart"/>
-      <w:r>
-        <w:t>screenshots</w:t>
-      </w:r>
-      <w:proofErr w:type="spellEnd"/>
-      <w:r>
-        <w:t xml:space="preserve"> o integrar </w:t>
-      </w:r>
-      <w:proofErr w:type="spellStart"/>
-      <w:r>
-        <w:t>tensorboard</w:t>
-      </w:r>
-      <w:proofErr w:type="spellEnd"/>
-      <w:r>
-        <w:t xml:space="preserve"> como se ha realizado en clase.</w:t>
+        <w:t xml:space="preserve">Tensorboard : </w:t>
+      </w:r>
+      <w:r>
+        <w:t>en los algoritmos y modelos donde sea conveniente se debe usar tensorboard y se debe adjuntar al notebook screenshots o integrar tensorboard como se ha realizado en clase.</w:t>
       </w:r>
     </w:p>
     <w:p>
@@ -648,91 +191,29 @@
       <w:r>
         <w:t xml:space="preserve">2 </w:t>
       </w:r>
-      <w:proofErr w:type="gramStart"/>
       <w:r>
         <w:rPr>
           <w:b/>
         </w:rPr>
-        <w:t>Inferencia</w:t>
-      </w:r>
-      <w:proofErr w:type="gramEnd"/>
+        <w:t>Inferencia, predicción y despliegue de modelos</w:t>
+      </w:r>
+    </w:p>
+    <w:p>
+      <w:pPr>
+        <w:jc w:val="both"/>
+      </w:pPr>
+      <w:r>
+        <w:t>En ML una vez entrenado el modelo (o modelos) estos son usados para predicción (etapa de inferencia) sobre nuevas observaciones,comúnmente integrandolos a una aplicación de software (por ejemplo mobile o web) a través de un proceso conocido como “</w:t>
+      </w:r>
       <w:r>
         <w:rPr>
           <w:b/>
         </w:rPr>
-        <w:t>, predicción y despliegue de modelos</w:t>
-      </w:r>
-    </w:p>
-    <w:p>
-      <w:pPr>
-        <w:jc w:val="both"/>
-      </w:pPr>
-      <w:r>
-        <w:t xml:space="preserve">En ML una vez entrenado el modelo (o modelos) estos son usados para predicción (etapa de inferencia) sobre nuevas </w:t>
-      </w:r>
-      <w:proofErr w:type="spellStart"/>
-      <w:r>
-        <w:t>observaciones,comúnmente</w:t>
-      </w:r>
-      <w:proofErr w:type="spellEnd"/>
-      <w:r>
-        <w:t xml:space="preserve"> </w:t>
-      </w:r>
-      <w:proofErr w:type="spellStart"/>
-      <w:r>
-        <w:t>integrandolos</w:t>
-      </w:r>
-      <w:proofErr w:type="spellEnd"/>
-      <w:r>
-        <w:t xml:space="preserve"> a una aplicación de software (por ejemplo </w:t>
-      </w:r>
-      <w:proofErr w:type="spellStart"/>
-      <w:r>
-        <w:t>mobile</w:t>
-      </w:r>
-      <w:proofErr w:type="spellEnd"/>
-      <w:r>
-        <w:t xml:space="preserve"> o web) a través de un proceso conocido como “</w:t>
-      </w:r>
-      <w:r>
-        <w:rPr>
-          <w:b/>
-        </w:rPr>
-        <w:t xml:space="preserve">despliegue o </w:t>
-      </w:r>
-      <w:proofErr w:type="spellStart"/>
-      <w:r>
-        <w:rPr>
-          <w:b/>
-        </w:rPr>
-        <w:t>deployment</w:t>
-      </w:r>
-      <w:proofErr w:type="spellEnd"/>
-      <w:r>
-        <w:rPr>
-          <w:b/>
-        </w:rPr>
-        <w:t xml:space="preserve"> de ML”.</w:t>
+        <w:t>despliegue o deployment de ML”.</w:t>
       </w:r>
       <w:r>
         <w:br/>
-        <w:t xml:space="preserve"> Por ejemplo: </w:t>
-      </w:r>
-      <w:proofErr w:type="spellStart"/>
-      <w:r>
-        <w:t>youtube</w:t>
-      </w:r>
-      <w:proofErr w:type="spellEnd"/>
-      <w:r>
-        <w:t xml:space="preserve"> y sus recomendaciones, </w:t>
-      </w:r>
-      <w:proofErr w:type="spellStart"/>
-      <w:r>
-        <w:t>waze</w:t>
-      </w:r>
-      <w:proofErr w:type="spellEnd"/>
-      <w:r>
-        <w:t xml:space="preserve"> y su predicción de tiempo en el tráfico, o el proyecto de los alumnos de la UFM : </w:t>
+        <w:t xml:space="preserve"> Por ejemplo: youtube y sus recomendaciones, waze y su predicción de tiempo en el tráfico, o el proyecto de los alumnos de la UFM : </w:t>
       </w:r>
       <w:hyperlink r:id="rId6">
         <w:r>
@@ -757,15 +238,7 @@
       </w:r>
       <w:r>
         <w:lastRenderedPageBreak/>
-        <w:t xml:space="preserve">En este proyecto simularemos de manera sencilla este proceso a través de usar un segundo notebook de </w:t>
-      </w:r>
-      <w:proofErr w:type="spellStart"/>
-      <w:r>
-        <w:t>jupyter</w:t>
-      </w:r>
-      <w:proofErr w:type="spellEnd"/>
-      <w:r>
-        <w:t xml:space="preserve"> en el cual cargaremos los modelos elegidos y generamos predicciones sobre nuevos datos de entrada X con estos. </w:t>
+        <w:t xml:space="preserve">En este proyecto simularemos de manera sencilla este proceso a través de usar un segundo notebook de jupyter en el cual cargaremos los modelos elegidos y generamos predicciones sobre nuevos datos de entrada X con estos. </w:t>
       </w:r>
     </w:p>
     <w:p/>
@@ -828,115 +301,43 @@
         <w:rPr>
           <w:b/>
         </w:rPr>
-        <w:t xml:space="preserve">Parte 1: Entrenamiento y validación y </w:t>
-      </w:r>
-      <w:proofErr w:type="gramStart"/>
+        <w:t>Parte 1: Entrenamiento y validación y selección(</w:t>
+      </w:r>
+      <w:r>
+        <w:t>Nivel de exactitud mínimo deseado: 80%</w:t>
+      </w:r>
       <w:r>
         <w:rPr>
           <w:b/>
         </w:rPr>
-        <w:t>selección(</w:t>
-      </w:r>
-      <w:proofErr w:type="gramEnd"/>
-      <w:r>
-        <w:t>Nivel de exactitud mínimo deseado: 80%</w:t>
-      </w:r>
-      <w:r>
+        <w:t>)</w:t>
+      </w:r>
+    </w:p>
+    <w:p>
+      <w:pPr>
+        <w:spacing w:line="240" w:lineRule="auto"/>
+      </w:pPr>
+    </w:p>
+    <w:p>
+      <w:pPr>
+        <w:spacing w:line="240" w:lineRule="auto"/>
         <w:rPr>
           <w:b/>
         </w:rPr>
-        <w:t>)</w:t>
-      </w:r>
-    </w:p>
-    <w:p>
-      <w:pPr>
-        <w:spacing w:line="240" w:lineRule="auto"/>
-      </w:pPr>
-    </w:p>
-    <w:p>
-      <w:pPr>
-        <w:spacing w:line="240" w:lineRule="auto"/>
+      </w:pPr>
+      <w:r>
         <w:rPr>
           <w:b/>
         </w:rPr>
-      </w:pPr>
-      <w:r>
-        <w:rPr>
-          <w:b/>
-        </w:rPr>
         <w:t xml:space="preserve">Nota: </w:t>
       </w:r>
     </w:p>
     <w:p>
       <w:pPr>
         <w:spacing w:line="240" w:lineRule="auto"/>
-        <w:rPr>
-          <w:highlight w:val="yellow"/>
-        </w:rPr>
-      </w:pPr>
-      <w:r>
-        <w:rPr>
-          <w:highlight w:val="yellow"/>
-        </w:rPr>
-        <w:t xml:space="preserve">En los casos en donde se deba calcular métricas de </w:t>
-      </w:r>
-      <w:proofErr w:type="spellStart"/>
-      <w:proofErr w:type="gramStart"/>
-      <w:r>
-        <w:rPr>
-          <w:highlight w:val="yellow"/>
-        </w:rPr>
-        <w:t>evaluación,con</w:t>
-      </w:r>
-      <w:proofErr w:type="spellEnd"/>
-      <w:proofErr w:type="gramEnd"/>
-      <w:r>
-        <w:rPr>
-          <w:highlight w:val="yellow"/>
-        </w:rPr>
-        <w:t xml:space="preserve"> objetivos de simplificar el problema se puede usar cualquier herramienta , por ejemplo </w:t>
-      </w:r>
-      <w:proofErr w:type="spellStart"/>
-      <w:r>
-        <w:rPr>
-          <w:highlight w:val="yellow"/>
-        </w:rPr>
-        <w:t>sklearn</w:t>
-      </w:r>
-      <w:proofErr w:type="spellEnd"/>
-      <w:r>
-        <w:rPr>
-          <w:highlight w:val="yellow"/>
-        </w:rPr>
-        <w:t xml:space="preserve"> en el </w:t>
-      </w:r>
-      <w:proofErr w:type="spellStart"/>
-      <w:r>
-        <w:rPr>
-          <w:highlight w:val="yellow"/>
-        </w:rPr>
-        <w:t>subpaquete</w:t>
-      </w:r>
-      <w:proofErr w:type="spellEnd"/>
-      <w:r>
-        <w:rPr>
-          <w:highlight w:val="yellow"/>
-        </w:rPr>
-        <w:t xml:space="preserve"> </w:t>
-      </w:r>
-      <w:proofErr w:type="spellStart"/>
-      <w:r>
-        <w:rPr>
-          <w:highlight w:val="yellow"/>
-        </w:rPr>
-        <w:t>metrics</w:t>
-      </w:r>
-      <w:proofErr w:type="spellEnd"/>
-      <w:r>
-        <w:rPr>
-          <w:highlight w:val="yellow"/>
-        </w:rPr>
-        <w:t>:</w:t>
+      </w:pPr>
+      <w:r>
+        <w:t>En los casos en donde se deba calcular métricas de evaluación,con objetivos de simplificar el problema se puede usar cualquier herramienta , por ejemplo sklearn en el subpaquete metrics:</w:t>
       </w:r>
     </w:p>
     <w:p>
@@ -946,14 +347,8 @@
           <w:numId w:val="11"/>
         </w:numPr>
         <w:spacing w:line="240" w:lineRule="auto"/>
-        <w:rPr>
-          <w:highlight w:val="yellow"/>
-        </w:rPr>
-      </w:pPr>
-      <w:r>
-        <w:rPr>
-          <w:highlight w:val="yellow"/>
-        </w:rPr>
+      </w:pPr>
+      <w:r>
         <w:t>https://scikit-learn.org/stable/modules/generated/sklearn.metrics.f1_score.html</w:t>
       </w:r>
     </w:p>
@@ -964,14 +359,8 @@
           <w:numId w:val="11"/>
         </w:numPr>
         <w:spacing w:line="240" w:lineRule="auto"/>
-        <w:rPr>
-          <w:highlight w:val="yellow"/>
-        </w:rPr>
-      </w:pPr>
-      <w:r>
-        <w:rPr>
-          <w:highlight w:val="yellow"/>
-        </w:rPr>
+      </w:pPr>
+      <w:r>
         <w:t>https://scikit-learn.org/stable/modules/model_evaluation.html</w:t>
       </w:r>
     </w:p>
@@ -985,53 +374,26 @@
         <w:spacing w:line="240" w:lineRule="auto"/>
         <w:rPr>
           <w:b/>
-          <w:highlight w:val="yellow"/>
         </w:rPr>
       </w:pPr>
       <w:r>
         <w:rPr>
           <w:b/>
-          <w:highlight w:val="yellow"/>
-        </w:rPr>
-        <w:t xml:space="preserve">Train-val-test </w:t>
-      </w:r>
-      <w:proofErr w:type="spellStart"/>
-      <w:r>
-        <w:rPr>
-          <w:b/>
-          <w:highlight w:val="yellow"/>
-        </w:rPr>
-        <w:t>split</w:t>
-      </w:r>
-      <w:proofErr w:type="spellEnd"/>
-      <w:r>
-        <w:rPr>
-          <w:b/>
-          <w:highlight w:val="yellow"/>
-        </w:rPr>
-        <w:t xml:space="preserve"> </w:t>
-      </w:r>
-    </w:p>
-    <w:p>
-      <w:pPr>
-        <w:spacing w:line="240" w:lineRule="auto"/>
-        <w:rPr>
-          <w:highlight w:val="yellow"/>
-        </w:rPr>
-      </w:pPr>
-      <w:r>
-        <w:rPr>
-          <w:highlight w:val="yellow"/>
-        </w:rPr>
+        </w:rPr>
+        <w:t xml:space="preserve">Train-val-test split </w:t>
+      </w:r>
+    </w:p>
+    <w:p>
+      <w:pPr>
+        <w:spacing w:line="240" w:lineRule="auto"/>
+      </w:pPr>
+      <w:r>
         <w:t>El primer paso es separar los datos en entrenamiento, validación y pruebas:</w:t>
       </w:r>
     </w:p>
     <w:p>
       <w:pPr>
         <w:spacing w:line="240" w:lineRule="auto"/>
-        <w:rPr>
-          <w:highlight w:val="yellow"/>
-        </w:rPr>
       </w:pPr>
     </w:p>
     <w:p>
@@ -1041,29 +403,9 @@
           <w:numId w:val="13"/>
         </w:numPr>
         <w:spacing w:line="240" w:lineRule="auto"/>
-        <w:rPr>
-          <w:highlight w:val="yellow"/>
-        </w:rPr>
-      </w:pPr>
-      <w:r>
-        <w:rPr>
-          <w:highlight w:val="yellow"/>
-        </w:rPr>
-        <w:t xml:space="preserve">separar datos en entrenamiento y pruebas. Por </w:t>
-      </w:r>
-      <w:proofErr w:type="gramStart"/>
-      <w:r>
-        <w:rPr>
-          <w:highlight w:val="yellow"/>
-        </w:rPr>
-        <w:t>ejemplo</w:t>
-      </w:r>
-      <w:proofErr w:type="gramEnd"/>
-      <w:r>
-        <w:rPr>
-          <w:highlight w:val="yellow"/>
-        </w:rPr>
-        <w:t xml:space="preserve"> usando: https://scikit-learn.org/stable/modules/generated/sklearn.model_selection.train_test_split.html</w:t>
+      </w:pPr>
+      <w:r>
+        <w:t>separar datos en entrenamiento y pruebas. Por ejemplo usando: https://scikit-learn.org/stable/modules/generated/sklearn.model_selection.train_test_split.html</w:t>
       </w:r>
     </w:p>
     <w:p>
@@ -1073,57 +415,25 @@
           <w:numId w:val="13"/>
         </w:numPr>
         <w:spacing w:line="240" w:lineRule="auto"/>
-        <w:rPr>
-          <w:highlight w:val="yellow"/>
-        </w:rPr>
-      </w:pPr>
-      <w:r>
-        <w:rPr>
-          <w:highlight w:val="yellow"/>
-        </w:rPr>
+      </w:pPr>
+      <w:r>
         <w:t>tomar una porción de datos de entrenamiento del paso anterior para validación. Puede ser aplicando nuevamente https://scikit-learn.org/stable/modules/generated/sklearn.model_selection.train_test_split.html</w:t>
       </w:r>
     </w:p>
     <w:p>
       <w:pPr>
         <w:spacing w:line="240" w:lineRule="auto"/>
-        <w:rPr>
-          <w:highlight w:val="yellow"/>
-        </w:rPr>
-      </w:pPr>
-      <w:r>
-        <w:rPr>
-          <w:highlight w:val="yellow"/>
-        </w:rPr>
+      </w:pPr>
+      <w:r>
         <w:tab/>
       </w:r>
     </w:p>
     <w:p>
       <w:pPr>
         <w:spacing w:line="240" w:lineRule="auto"/>
-        <w:rPr>
-          <w:highlight w:val="yellow"/>
-        </w:rPr>
-      </w:pPr>
-      <w:r>
-        <w:rPr>
-          <w:highlight w:val="yellow"/>
-        </w:rPr>
-        <w:t xml:space="preserve">Esto </w:t>
-      </w:r>
-      <w:proofErr w:type="gramStart"/>
-      <w:r>
-        <w:rPr>
-          <w:highlight w:val="yellow"/>
-        </w:rPr>
-        <w:t>genera</w:t>
-      </w:r>
-      <w:proofErr w:type="gramEnd"/>
-      <w:r>
-        <w:rPr>
-          <w:highlight w:val="yellow"/>
-        </w:rPr>
-        <w:t xml:space="preserve"> en resumen:</w:t>
+      </w:pPr>
+      <w:r>
+        <w:t>Esto genera en resumen:</w:t>
       </w:r>
     </w:p>
     <w:p>
@@ -1133,14 +443,8 @@
           <w:numId w:val="6"/>
         </w:numPr>
         <w:spacing w:line="240" w:lineRule="auto"/>
-        <w:rPr>
-          <w:highlight w:val="yellow"/>
-        </w:rPr>
-      </w:pPr>
-      <w:r>
-        <w:rPr>
-          <w:highlight w:val="yellow"/>
-        </w:rPr>
+      </w:pPr>
+      <w:r>
         <w:t xml:space="preserve">Conjunto de entrenamiento </w:t>
       </w:r>
     </w:p>
@@ -1151,14 +455,8 @@
           <w:numId w:val="6"/>
         </w:numPr>
         <w:spacing w:line="240" w:lineRule="auto"/>
-        <w:rPr>
-          <w:highlight w:val="yellow"/>
-        </w:rPr>
-      </w:pPr>
-      <w:r>
-        <w:rPr>
-          <w:highlight w:val="yellow"/>
-        </w:rPr>
+      </w:pPr>
+      <w:r>
         <w:t>Conjunto de validación</w:t>
       </w:r>
     </w:p>
@@ -1169,20 +467,11 @@
           <w:numId w:val="6"/>
         </w:numPr>
         <w:spacing w:line="240" w:lineRule="auto"/>
-        <w:rPr>
-          <w:highlight w:val="yellow"/>
-        </w:rPr>
-      </w:pPr>
-      <w:r>
-        <w:rPr>
-          <w:highlight w:val="yellow"/>
-        </w:rPr>
+      </w:pPr>
+      <w:r>
         <w:t>Conjunto de pruebas.</w:t>
       </w:r>
       <w:r>
-        <w:rPr>
-          <w:highlight w:val="yellow"/>
-        </w:rPr>
         <w:br/>
       </w:r>
     </w:p>
@@ -1193,29 +482,11 @@
       <w:r>
         <w:rPr>
           <w:b/>
-          <w:highlight w:val="yellow"/>
         </w:rPr>
         <w:t xml:space="preserve">Nota: </w:t>
       </w:r>
       <w:r>
-        <w:rPr>
-          <w:highlight w:val="yellow"/>
-        </w:rPr>
-        <w:t xml:space="preserve"> Guardar y NO USAR LOS DATOS DE PRUEBAS HASTA EL </w:t>
-      </w:r>
-      <w:proofErr w:type="gramStart"/>
-      <w:r>
-        <w:rPr>
-          <w:highlight w:val="yellow"/>
-        </w:rPr>
-        <w:t>FINAL(</w:t>
-      </w:r>
-      <w:proofErr w:type="gramEnd"/>
-      <w:r>
-        <w:rPr>
-          <w:highlight w:val="yellow"/>
-        </w:rPr>
-        <w:t>solo entrenamiento y validación)</w:t>
+        <w:t xml:space="preserve"> Guardar y NO USAR LOS DATOS DE PRUEBAS HASTA EL FINAL(solo entrenamiento y validación)</w:t>
       </w:r>
     </w:p>
     <w:p>
@@ -1239,146 +510,59 @@
         <w:rPr>
           <w:b/>
         </w:rPr>
-        <w:t xml:space="preserve">Ensemble </w:t>
-      </w:r>
-      <w:proofErr w:type="spellStart"/>
+        <w:t>Ensemble learning:</w:t>
+      </w:r>
+    </w:p>
+    <w:p>
+      <w:pPr>
+        <w:spacing w:line="240" w:lineRule="auto"/>
+      </w:pPr>
+      <w:r>
+        <w:t xml:space="preserve">Se aplicará ensemble learning para crear una "votación mayoritaria" con distintos tipos de modelos, con el objetivo de simplificar el problema 2 de estos modelos se harán usando scikit-learn y su función   .fit(x,y) </w:t>
+      </w:r>
+    </w:p>
+    <w:p>
+      <w:pPr>
+        <w:spacing w:line="240" w:lineRule="auto"/>
+      </w:pPr>
+    </w:p>
+    <w:p>
+      <w:pPr>
+        <w:spacing w:line="240" w:lineRule="auto"/>
+      </w:pPr>
       <w:r>
         <w:rPr>
           <w:b/>
         </w:rPr>
-        <w:t>learning</w:t>
-      </w:r>
-      <w:proofErr w:type="spellEnd"/>
-      <w:r>
-        <w:rPr>
-          <w:b/>
-        </w:rPr>
-        <w:t>:</w:t>
-      </w:r>
-    </w:p>
-    <w:p>
-      <w:pPr>
-        <w:spacing w:line="240" w:lineRule="auto"/>
-      </w:pPr>
-      <w:r>
-        <w:t xml:space="preserve">Se aplicará ensemble </w:t>
-      </w:r>
-      <w:proofErr w:type="spellStart"/>
-      <w:r>
-        <w:t>learning</w:t>
-      </w:r>
-      <w:proofErr w:type="spellEnd"/>
-      <w:r>
-        <w:t xml:space="preserve"> para crear una "votación mayoritaria" con distintos tipos de modelos, con el objetivo de simplificar el problema 2 de estos modelos se harán usando </w:t>
-      </w:r>
-      <w:proofErr w:type="spellStart"/>
-      <w:r>
-        <w:t>scikit-learn</w:t>
-      </w:r>
-      <w:proofErr w:type="spellEnd"/>
-      <w:r>
-        <w:t xml:space="preserve"> y su función </w:t>
-      </w:r>
-      <w:proofErr w:type="gramStart"/>
-      <w:r>
-        <w:t xml:space="preserve">  .</w:t>
-      </w:r>
-      <w:proofErr w:type="spellStart"/>
-      <w:r>
-        <w:t>fit</w:t>
-      </w:r>
-      <w:proofErr w:type="spellEnd"/>
-      <w:proofErr w:type="gramEnd"/>
-      <w:r>
-        <w:t>(</w:t>
-      </w:r>
-      <w:proofErr w:type="spellStart"/>
-      <w:r>
-        <w:t>x,y</w:t>
-      </w:r>
-      <w:proofErr w:type="spellEnd"/>
-      <w:r>
-        <w:t xml:space="preserve">) </w:t>
-      </w:r>
-    </w:p>
-    <w:p>
-      <w:pPr>
-        <w:spacing w:line="240" w:lineRule="auto"/>
-      </w:pPr>
-    </w:p>
-    <w:p>
-      <w:pPr>
-        <w:spacing w:line="240" w:lineRule="auto"/>
-      </w:pPr>
-      <w:proofErr w:type="gramStart"/>
-      <w:r>
-        <w:rPr>
-          <w:b/>
-        </w:rPr>
-        <w:t>Recordar  hacer</w:t>
-      </w:r>
-      <w:proofErr w:type="gramEnd"/>
-      <w:r>
-        <w:rPr>
-          <w:b/>
-        </w:rPr>
-        <w:t xml:space="preserve"> muestreo </w:t>
-      </w:r>
-      <w:proofErr w:type="spellStart"/>
-      <w:r>
-        <w:rPr>
-          <w:b/>
-        </w:rPr>
-        <w:t>bootstrap</w:t>
-      </w:r>
-      <w:proofErr w:type="spellEnd"/>
-    </w:p>
-    <w:p>
-      <w:pPr>
-        <w:spacing w:line="240" w:lineRule="auto"/>
-      </w:pPr>
-    </w:p>
-    <w:p>
-      <w:pPr>
-        <w:spacing w:line="240" w:lineRule="auto"/>
-      </w:pPr>
-    </w:p>
-    <w:p>
-      <w:pPr>
-        <w:spacing w:line="240" w:lineRule="auto"/>
-      </w:pPr>
-    </w:p>
-    <w:p>
-      <w:pPr>
-        <w:spacing w:line="240" w:lineRule="auto"/>
-      </w:pPr>
-    </w:p>
-    <w:p>
-      <w:pPr>
-        <w:spacing w:line="240" w:lineRule="auto"/>
-        <w:rPr>
-          <w:highlight w:val="yellow"/>
-        </w:rPr>
-      </w:pPr>
-      <w:r>
-        <w:rPr>
-          <w:highlight w:val="yellow"/>
-        </w:rPr>
-        <w:t xml:space="preserve">El ensamble estará compuesto </w:t>
-      </w:r>
-      <w:proofErr w:type="gramStart"/>
-      <w:r>
-        <w:rPr>
-          <w:highlight w:val="yellow"/>
-        </w:rPr>
-        <w:t>de :</w:t>
-      </w:r>
-      <w:proofErr w:type="gramEnd"/>
-      <w:r>
-        <w:rPr>
-          <w:highlight w:val="yellow"/>
-        </w:rPr>
-        <w:t xml:space="preserve"> :</w:t>
+        <w:t>Recordar  hacer muestreo bootstrap</w:t>
+      </w:r>
+    </w:p>
+    <w:p>
+      <w:pPr>
+        <w:spacing w:line="240" w:lineRule="auto"/>
+      </w:pPr>
+    </w:p>
+    <w:p>
+      <w:pPr>
+        <w:spacing w:line="240" w:lineRule="auto"/>
+      </w:pPr>
+    </w:p>
+    <w:p>
+      <w:pPr>
+        <w:spacing w:line="240" w:lineRule="auto"/>
+      </w:pPr>
+    </w:p>
+    <w:p>
+      <w:pPr>
+        <w:spacing w:line="240" w:lineRule="auto"/>
+      </w:pPr>
+    </w:p>
+    <w:p>
+      <w:pPr>
+        <w:spacing w:line="240" w:lineRule="auto"/>
+      </w:pPr>
+      <w:r>
+        <w:t>El ensamble estará compuesto de : :</w:t>
       </w:r>
     </w:p>
     <w:p>
@@ -1388,24 +572,10 @@
           <w:numId w:val="2"/>
         </w:numPr>
         <w:spacing w:line="240" w:lineRule="auto"/>
-        <w:rPr>
-          <w:highlight w:val="yellow"/>
-        </w:rPr>
-      </w:pPr>
-      <w:r>
-        <w:rPr>
-          <w:highlight w:val="yellow"/>
-        </w:rPr>
-        <w:t xml:space="preserve">Árbol de decisión con </w:t>
-      </w:r>
-      <w:proofErr w:type="spellStart"/>
-      <w:r>
-        <w:rPr>
-          <w:highlight w:val="yellow"/>
-        </w:rPr>
-        <w:t>sklearn</w:t>
-      </w:r>
-      <w:proofErr w:type="spellEnd"/>
+      </w:pPr>
+      <w:r>
+        <w:t>Árbol de decisión con sklearn</w:t>
+      </w:r>
     </w:p>
     <w:p>
       <w:pPr>
@@ -1414,24 +584,10 @@
           <w:numId w:val="2"/>
         </w:numPr>
         <w:spacing w:line="240" w:lineRule="auto"/>
-        <w:rPr>
-          <w:highlight w:val="yellow"/>
-        </w:rPr>
-      </w:pPr>
-      <w:r>
-        <w:rPr>
-          <w:highlight w:val="yellow"/>
-        </w:rPr>
-        <w:t xml:space="preserve">SVM con </w:t>
-      </w:r>
-      <w:proofErr w:type="spellStart"/>
-      <w:r>
-        <w:rPr>
-          <w:highlight w:val="yellow"/>
-        </w:rPr>
-        <w:t>sklearn</w:t>
-      </w:r>
-      <w:proofErr w:type="spellEnd"/>
+      </w:pPr>
+      <w:r>
+        <w:t>SVM con sklearn</w:t>
+      </w:r>
     </w:p>
     <w:p>
       <w:pPr>
@@ -1441,47 +597,8 @@
         </w:numPr>
         <w:spacing w:line="240" w:lineRule="auto"/>
       </w:pPr>
-      <w:proofErr w:type="spellStart"/>
-      <w:r>
-        <w:rPr>
-          <w:highlight w:val="yellow"/>
-        </w:rPr>
-        <w:t>Naive</w:t>
-      </w:r>
-      <w:proofErr w:type="spellEnd"/>
-      <w:r>
-        <w:rPr>
-          <w:highlight w:val="yellow"/>
-        </w:rPr>
-        <w:t xml:space="preserve"> </w:t>
-      </w:r>
-      <w:proofErr w:type="spellStart"/>
-      <w:r>
-        <w:rPr>
-          <w:highlight w:val="yellow"/>
-        </w:rPr>
-        <w:t>bayes</w:t>
-      </w:r>
-      <w:proofErr w:type="spellEnd"/>
-      <w:r>
-        <w:rPr>
-          <w:highlight w:val="yellow"/>
-        </w:rPr>
-        <w:t xml:space="preserve"> con </w:t>
-      </w:r>
-      <w:proofErr w:type="spellStart"/>
-      <w:r>
-        <w:rPr>
-          <w:highlight w:val="yellow"/>
-        </w:rPr>
-        <w:t>numpy</w:t>
-      </w:r>
-      <w:proofErr w:type="spellEnd"/>
-      <w:r>
-        <w:rPr>
-          <w:highlight w:val="yellow"/>
-        </w:rPr>
-        <w:t xml:space="preserve"> y/o pandas</w:t>
+      <w:r>
+        <w:t>Naive bayes con numpy y/o pandas</w:t>
       </w:r>
     </w:p>
     <w:p>
@@ -1493,72 +610,14 @@
         <w:spacing w:line="240" w:lineRule="auto"/>
       </w:pPr>
       <w:r>
-        <w:t>Reg. logística binaria(</w:t>
-      </w:r>
-      <w:proofErr w:type="spellStart"/>
-      <w:proofErr w:type="gramStart"/>
-      <w:r>
-        <w:t>sigmoid</w:t>
-      </w:r>
-      <w:proofErr w:type="spellEnd"/>
-      <w:r>
-        <w:t>)  en</w:t>
-      </w:r>
-      <w:proofErr w:type="gramEnd"/>
+        <w:t>Reg. logística binaria(sigmoid)  en Tensorflow con regularización (probar L1, L2 y distintos valores del factor de regularización y elegir el mejor) y mini</w:t>
+      </w:r>
       <w:r>
         <w:t xml:space="preserve"> </w:t>
       </w:r>
-      <w:proofErr w:type="spellStart"/>
-      <w:r>
-        <w:t>Tensorflow</w:t>
-      </w:r>
-      <w:proofErr w:type="spellEnd"/>
-      <w:r>
-        <w:t xml:space="preserve"> con regularización (probar L1, L2 y distintos valores del factor de regularización y elegir el mejor) y mini</w:t>
-      </w:r>
-      <w:r>
-        <w:t xml:space="preserve"> </w:t>
-      </w:r>
-      <w:proofErr w:type="spellStart"/>
       <w:r>
         <w:lastRenderedPageBreak/>
-        <w:t>batch</w:t>
-      </w:r>
-      <w:proofErr w:type="spellEnd"/>
-      <w:r>
-        <w:t xml:space="preserve"> </w:t>
-      </w:r>
-      <w:proofErr w:type="spellStart"/>
-      <w:r>
-        <w:t>gradient</w:t>
-      </w:r>
-      <w:proofErr w:type="spellEnd"/>
-      <w:r>
-        <w:t xml:space="preserve"> </w:t>
-      </w:r>
-      <w:proofErr w:type="spellStart"/>
-      <w:r>
-        <w:t>descent</w:t>
-      </w:r>
-      <w:proofErr w:type="spellEnd"/>
-      <w:r>
-        <w:t xml:space="preserve"> usando tamaño de </w:t>
-      </w:r>
-      <w:proofErr w:type="spellStart"/>
-      <w:r>
-        <w:t>mini-batch</w:t>
-      </w:r>
-      <w:proofErr w:type="spellEnd"/>
-      <w:r>
-        <w:t xml:space="preserve"> como </w:t>
-      </w:r>
-      <w:proofErr w:type="spellStart"/>
-      <w:r>
-        <w:t>hyper-parametro</w:t>
-      </w:r>
-      <w:proofErr w:type="spellEnd"/>
-      <w:r>
-        <w:t>.</w:t>
+        <w:t>batch gradient descent usando tamaño de mini-batch como hyper-parametro.</w:t>
       </w:r>
       <w:r>
         <w:br/>
@@ -1569,29 +628,9 @@
         <w:spacing w:line="240" w:lineRule="auto"/>
       </w:pPr>
       <w:r>
-        <w:rPr>
-          <w:highlight w:val="yellow"/>
-        </w:rPr>
-        <w:t xml:space="preserve">Se recomienda crear una función de Python para el entrenamiento </w:t>
-      </w:r>
-      <w:proofErr w:type="gramStart"/>
-      <w:r>
-        <w:rPr>
-          <w:highlight w:val="yellow"/>
-        </w:rPr>
-        <w:t>de  cada</w:t>
-      </w:r>
-      <w:proofErr w:type="gramEnd"/>
-      <w:r>
-        <w:rPr>
-          <w:highlight w:val="yellow"/>
-        </w:rPr>
-        <w:t xml:space="preserve"> tipo de modelo que reciba los parámetros adecuados para cada uno y devuelva el modelo entrenado y cualquier otra información necesaria y relevante</w:t>
-      </w:r>
-      <w:r>
-        <w:rPr>
-          <w:highlight w:val="yellow"/>
-        </w:rPr>
+        <w:t>Se recomienda crear una función de Python para el entrenamiento de  cada tipo de modelo que reciba los parámetros adecuados para cada uno y devuelva el modelo entrenado y cualquier otra información necesaria y relevante</w:t>
+      </w:r>
+      <w:r>
         <w:br/>
         <w:t>Por ejemplo para SVM:</w:t>
       </w:r>
@@ -1600,92 +639,20 @@
       </w:r>
       <w:r>
         <w:br/>
-      </w:r>
-      <w:proofErr w:type="spellStart"/>
-      <w:r>
-        <w:rPr>
-          <w:highlight w:val="yellow"/>
-        </w:rPr>
-        <w:t>def</w:t>
-      </w:r>
-      <w:proofErr w:type="spellEnd"/>
-      <w:r>
-        <w:rPr>
-          <w:highlight w:val="yellow"/>
-        </w:rPr>
-        <w:t xml:space="preserve"> </w:t>
-      </w:r>
-      <w:proofErr w:type="spellStart"/>
-      <w:r>
-        <w:rPr>
-          <w:highlight w:val="yellow"/>
-        </w:rPr>
-        <w:t>train_SVM</w:t>
-      </w:r>
-      <w:proofErr w:type="spellEnd"/>
-      <w:r>
-        <w:rPr>
-          <w:highlight w:val="yellow"/>
-        </w:rPr>
-        <w:t xml:space="preserve">(X,Y, </w:t>
-      </w:r>
-      <w:proofErr w:type="spellStart"/>
-      <w:r>
-        <w:rPr>
-          <w:highlight w:val="yellow"/>
-        </w:rPr>
-        <w:t>C,lr</w:t>
-      </w:r>
-      <w:proofErr w:type="spellEnd"/>
-      <w:r>
-        <w:rPr>
-          <w:highlight w:val="yellow"/>
-        </w:rPr>
-        <w:t xml:space="preserve"> ):</w:t>
-      </w:r>
-      <w:r>
-        <w:rPr>
-          <w:highlight w:val="yellow"/>
-        </w:rPr>
+        <w:t>def train_SVM(X,Y, C,lr ):</w:t>
+      </w:r>
+      <w:r>
         <w:br/>
         <w:t xml:space="preserve">  …</w:t>
       </w:r>
       <w:r>
-        <w:rPr>
-          <w:highlight w:val="yellow"/>
-        </w:rPr>
         <w:br/>
         <w:t xml:space="preserve">  …</w:t>
       </w:r>
       <w:r>
-        <w:rPr>
-          <w:highlight w:val="yellow"/>
-        </w:rPr>
         <w:br/>
-        <w:t xml:space="preserve">  </w:t>
-      </w:r>
-      <w:proofErr w:type="spellStart"/>
-      <w:r>
-        <w:rPr>
-          <w:highlight w:val="yellow"/>
-        </w:rPr>
-        <w:t>return</w:t>
-      </w:r>
-      <w:proofErr w:type="spellEnd"/>
-      <w:r>
-        <w:rPr>
-          <w:highlight w:val="yellow"/>
-        </w:rPr>
-        <w:t xml:space="preserve"> </w:t>
-      </w:r>
-      <w:proofErr w:type="spellStart"/>
-      <w:r>
-        <w:rPr>
-          <w:highlight w:val="yellow"/>
-        </w:rPr>
-        <w:t>svm_model</w:t>
-      </w:r>
-      <w:proofErr w:type="spellEnd"/>
+        <w:t xml:space="preserve">  return svm_model</w:t>
+      </w:r>
       <w:r>
         <w:br/>
       </w:r>
@@ -1702,15 +669,7 @@
         <w:jc w:val="both"/>
       </w:pPr>
       <w:r>
-        <w:t xml:space="preserve">Cada vez que se entrena un modelo </w:t>
-      </w:r>
-      <w:proofErr w:type="gramStart"/>
-      <w:r>
-        <w:t>( si</w:t>
-      </w:r>
-      <w:proofErr w:type="gramEnd"/>
-      <w:r>
-        <w:t xml:space="preserve"> se usan funciones como la anterior, cada vez que se ejecuta una de estas funciones) corresponde a un experimento, y para cada experimento(o llamada a una de las funciones):</w:t>
+        <w:t>Cada vez que se entrena un modelo ( si se usan funciones como la anterior, cada vez que se ejecuta una de estas funciones) corresponde a un experimento, y para cada experimento(o llamada a una de las funciones):</w:t>
       </w:r>
       <w:r>
         <w:br/>
@@ -1723,85 +682,9 @@
           <w:numId w:val="7"/>
         </w:numPr>
         <w:spacing w:line="240" w:lineRule="auto"/>
-        <w:rPr>
-          <w:highlight w:val="yellow"/>
-        </w:rPr>
-      </w:pPr>
-      <w:r>
-        <w:rPr>
-          <w:highlight w:val="yellow"/>
-        </w:rPr>
-        <w:t xml:space="preserve">Debemos crear la cadena de configuración que describa cómo se realizó cada </w:t>
-      </w:r>
-      <w:proofErr w:type="gramStart"/>
-      <w:r>
-        <w:rPr>
-          <w:highlight w:val="yellow"/>
-        </w:rPr>
-        <w:t>experimento,  variables</w:t>
-      </w:r>
-      <w:proofErr w:type="gramEnd"/>
-      <w:r>
-        <w:rPr>
-          <w:highlight w:val="yellow"/>
-        </w:rPr>
-        <w:t xml:space="preserve"> usadas, valores de </w:t>
-      </w:r>
-      <w:proofErr w:type="spellStart"/>
-      <w:r>
-        <w:rPr>
-          <w:highlight w:val="yellow"/>
-        </w:rPr>
-        <w:t>hyper</w:t>
-      </w:r>
-      <w:proofErr w:type="spellEnd"/>
-      <w:r>
-        <w:rPr>
-          <w:highlight w:val="yellow"/>
-        </w:rPr>
-        <w:t xml:space="preserve">-parámetros y tipo de modelo usado (similar al </w:t>
-      </w:r>
-      <w:proofErr w:type="spellStart"/>
-      <w:r>
-        <w:rPr>
-          <w:highlight w:val="yellow"/>
-        </w:rPr>
-        <w:t>config</w:t>
-      </w:r>
-      <w:proofErr w:type="spellEnd"/>
-      <w:r>
-        <w:rPr>
-          <w:highlight w:val="yellow"/>
-        </w:rPr>
-        <w:t xml:space="preserve"> </w:t>
-      </w:r>
-      <w:proofErr w:type="spellStart"/>
-      <w:r>
-        <w:rPr>
-          <w:highlight w:val="yellow"/>
-        </w:rPr>
-        <w:t>string</w:t>
-      </w:r>
-      <w:proofErr w:type="spellEnd"/>
-      <w:r>
-        <w:rPr>
-          <w:highlight w:val="yellow"/>
-        </w:rPr>
-        <w:t xml:space="preserve"> que hemos usado en </w:t>
-      </w:r>
-      <w:proofErr w:type="spellStart"/>
-      <w:r>
-        <w:rPr>
-          <w:highlight w:val="yellow"/>
-        </w:rPr>
-        <w:t>tensorboard</w:t>
-      </w:r>
-      <w:proofErr w:type="spellEnd"/>
-      <w:r>
-        <w:rPr>
-          <w:highlight w:val="yellow"/>
-        </w:rPr>
-        <w:t>)    por ejemplo:</w:t>
+      </w:pPr>
+      <w:r>
+        <w:t>Debemos crear la cadena de configuración que describa cómo se realizó cada experimento,  variables usadas, valores de hyper-parámetros y tipo de modelo usado (similar al config string que hemos usado en tensorboard)    por ejemplo:</w:t>
       </w:r>
     </w:p>
     <w:p>
@@ -1811,73 +694,15 @@
           <w:numId w:val="7"/>
         </w:numPr>
         <w:spacing w:line="240" w:lineRule="auto"/>
-        <w:rPr>
-          <w:highlight w:val="yellow"/>
-        </w:rPr>
-      </w:pPr>
-      <w:r>
-        <w:rPr>
-          <w:highlight w:val="yellow"/>
-        </w:rPr>
-        <w:t xml:space="preserve">Se entrena un </w:t>
-      </w:r>
-      <w:proofErr w:type="gramStart"/>
-      <w:r>
-        <w:rPr>
-          <w:highlight w:val="yellow"/>
-        </w:rPr>
-        <w:t>regresión .logística</w:t>
-      </w:r>
-      <w:proofErr w:type="gramEnd"/>
-      <w:r>
-        <w:rPr>
-          <w:highlight w:val="yellow"/>
-        </w:rPr>
-        <w:t xml:space="preserve"> con </w:t>
-      </w:r>
-      <w:proofErr w:type="spellStart"/>
-      <w:r>
-        <w:rPr>
-          <w:highlight w:val="yellow"/>
-        </w:rPr>
-        <w:t>lr</w:t>
-      </w:r>
-      <w:proofErr w:type="spellEnd"/>
-      <w:r>
-        <w:rPr>
-          <w:highlight w:val="yellow"/>
-        </w:rPr>
-        <w:t xml:space="preserve">=0.01 ,factor de regularización = 0.1 usando las variables </w:t>
-      </w:r>
-      <w:proofErr w:type="spellStart"/>
-      <w:r>
-        <w:rPr>
-          <w:highlight w:val="yellow"/>
-        </w:rPr>
-        <w:t>variables</w:t>
-      </w:r>
-      <w:proofErr w:type="spellEnd"/>
-      <w:r>
-        <w:rPr>
-          <w:highlight w:val="yellow"/>
-        </w:rPr>
-        <w:t xml:space="preserve"> var1,var2,var3, la cadena podría ser: </w:t>
-      </w:r>
-      <w:proofErr w:type="spellStart"/>
+      </w:pPr>
+      <w:r>
+        <w:t xml:space="preserve">Se entrena un regresión .logística con lr=0.01 ,factor de regularización = 0.1 usando las variables variables var1,var2,var3, la cadena podría ser: </w:t>
+      </w:r>
       <w:r>
         <w:rPr>
           <w:b/>
-          <w:highlight w:val="yellow"/>
-        </w:rPr>
-        <w:t>regLog_lr</w:t>
-      </w:r>
-      <w:proofErr w:type="spellEnd"/>
-      <w:r>
-        <w:rPr>
-          <w:b/>
-          <w:highlight w:val="yellow"/>
-        </w:rPr>
-        <w:t>=0.01_reg=0.1_var1_var2_var3</w:t>
+        </w:rPr>
+        <w:t>regLog_lr=0.01_reg=0.1_var1_var2_var3</w:t>
       </w:r>
     </w:p>
     <w:p>
@@ -1886,46 +711,7 @@
         <w:ind w:left="1440"/>
       </w:pPr>
       <w:r>
-        <w:rPr>
-          <w:highlight w:val="yellow"/>
-        </w:rPr>
-        <w:t xml:space="preserve">Esta cadena nos servirá después para identificar cada experimento, y anotar en una </w:t>
-      </w:r>
-      <w:proofErr w:type="gramStart"/>
-      <w:r>
-        <w:rPr>
-          <w:highlight w:val="yellow"/>
-        </w:rPr>
-        <w:t xml:space="preserve">bitácora( </w:t>
-      </w:r>
-      <w:proofErr w:type="spellStart"/>
-      <w:r>
-        <w:rPr>
-          <w:highlight w:val="yellow"/>
-        </w:rPr>
-        <w:t>excel</w:t>
-      </w:r>
-      <w:proofErr w:type="spellEnd"/>
-      <w:proofErr w:type="gramEnd"/>
-      <w:r>
-        <w:rPr>
-          <w:highlight w:val="yellow"/>
-        </w:rPr>
-        <w:t xml:space="preserve"> o </w:t>
-      </w:r>
-      <w:proofErr w:type="spellStart"/>
-      <w:r>
-        <w:rPr>
-          <w:highlight w:val="yellow"/>
-        </w:rPr>
-        <w:t>csv</w:t>
-      </w:r>
-      <w:proofErr w:type="spellEnd"/>
-      <w:r>
-        <w:rPr>
-          <w:highlight w:val="yellow"/>
-        </w:rPr>
-        <w:t>)  las métricas de evaluación de cada uno.</w:t>
+        <w:t>Esta cadena nos servirá después para identificar cada experimento, y anotar en una bitácora( excel o csv)  las métricas de evaluación de cada uno.</w:t>
       </w:r>
     </w:p>
     <w:p>
@@ -1935,57 +721,9 @@
           <w:numId w:val="7"/>
         </w:numPr>
         <w:spacing w:line="240" w:lineRule="auto"/>
-        <w:rPr>
-          <w:highlight w:val="yellow"/>
-        </w:rPr>
-      </w:pPr>
-      <w:r>
-        <w:rPr>
-          <w:highlight w:val="yellow"/>
-        </w:rPr>
-        <w:t xml:space="preserve">Cada uno de los 4 tipos de modelos pueden requerir más de 1 experimento, con distintos </w:t>
-      </w:r>
-      <w:proofErr w:type="spellStart"/>
-      <w:r>
-        <w:rPr>
-          <w:highlight w:val="yellow"/>
-        </w:rPr>
-        <w:t>hyper</w:t>
-      </w:r>
-      <w:proofErr w:type="spellEnd"/>
-      <w:r>
-        <w:rPr>
-          <w:highlight w:val="yellow"/>
-        </w:rPr>
-        <w:t xml:space="preserve">-parámetros o variables usadas, diagnosticamos </w:t>
-      </w:r>
-      <w:proofErr w:type="spellStart"/>
-      <w:r>
-        <w:rPr>
-          <w:highlight w:val="yellow"/>
-        </w:rPr>
-        <w:t>overfitting</w:t>
-      </w:r>
-      <w:proofErr w:type="spellEnd"/>
-      <w:r>
-        <w:rPr>
-          <w:highlight w:val="yellow"/>
-        </w:rPr>
-        <w:t xml:space="preserve"> u </w:t>
-      </w:r>
-      <w:proofErr w:type="spellStart"/>
-      <w:r>
-        <w:rPr>
-          <w:highlight w:val="yellow"/>
-        </w:rPr>
-        <w:t>underfitting</w:t>
-      </w:r>
-      <w:proofErr w:type="spellEnd"/>
-      <w:r>
-        <w:rPr>
-          <w:highlight w:val="yellow"/>
-        </w:rPr>
-        <w:t xml:space="preserve"> y realizamos acciones para atacarlos.</w:t>
+      </w:pPr>
+      <w:r>
+        <w:t>Cada uno de los 4 tipos de modelos pueden requerir más de 1 experimento, con distintos hyper-parámetros o variables usadas, diagnosticamos overfitting u underfitting y realizamos acciones para atacarlos.</w:t>
       </w:r>
     </w:p>
     <w:p>
@@ -1995,190 +733,13 @@
           <w:numId w:val="7"/>
         </w:numPr>
         <w:spacing w:line="240" w:lineRule="auto"/>
-        <w:rPr>
-          <w:highlight w:val="yellow"/>
-        </w:rPr>
-      </w:pPr>
-      <w:r>
-        <w:rPr>
-          <w:highlight w:val="yellow"/>
-        </w:rPr>
-        <w:t xml:space="preserve">Por cada experimento debemos guardar en un </w:t>
-      </w:r>
-      <w:proofErr w:type="spellStart"/>
-      <w:r>
-        <w:rPr>
-          <w:highlight w:val="yellow"/>
-        </w:rPr>
-        <w:t>excel</w:t>
-      </w:r>
-      <w:proofErr w:type="spellEnd"/>
-      <w:r>
-        <w:rPr>
-          <w:highlight w:val="yellow"/>
-        </w:rPr>
-        <w:t xml:space="preserve"> o </w:t>
-      </w:r>
-      <w:proofErr w:type="spellStart"/>
-      <w:r>
-        <w:rPr>
-          <w:highlight w:val="yellow"/>
-        </w:rPr>
-        <w:t>csv</w:t>
-      </w:r>
-      <w:proofErr w:type="spellEnd"/>
-      <w:r>
-        <w:rPr>
-          <w:highlight w:val="yellow"/>
-        </w:rPr>
-        <w:t xml:space="preserve"> la cadena </w:t>
-      </w:r>
-      <w:r>
-        <w:rPr>
-          <w:highlight w:val="yellow"/>
-        </w:rPr>
-        <w:t xml:space="preserve">de configuración y las métricas de </w:t>
-      </w:r>
-      <w:proofErr w:type="gramStart"/>
-      <w:r>
-        <w:rPr>
-          <w:highlight w:val="yellow"/>
-        </w:rPr>
-        <w:t>evaluación :</w:t>
-      </w:r>
-      <w:proofErr w:type="gramEnd"/>
-      <w:r>
-        <w:rPr>
-          <w:highlight w:val="yellow"/>
-        </w:rPr>
-        <w:t xml:space="preserve"> </w:t>
-      </w:r>
-      <w:proofErr w:type="spellStart"/>
-      <w:r>
-        <w:rPr>
-          <w:highlight w:val="yellow"/>
-        </w:rPr>
-        <w:t>accuracy,error</w:t>
-      </w:r>
-      <w:proofErr w:type="spellEnd"/>
-      <w:r>
-        <w:rPr>
-          <w:highlight w:val="yellow"/>
-        </w:rPr>
-        <w:t xml:space="preserve">, precisión,recall,f1-score , estas serán evaluados en el </w:t>
-      </w:r>
-      <w:proofErr w:type="spellStart"/>
-      <w:r>
-        <w:rPr>
-          <w:highlight w:val="yellow"/>
-        </w:rPr>
-        <w:t>dataset</w:t>
-      </w:r>
-      <w:proofErr w:type="spellEnd"/>
-      <w:r>
-        <w:rPr>
-          <w:highlight w:val="yellow"/>
-        </w:rPr>
-        <w:t xml:space="preserve"> de entrenamiento y el de validación. Es posible usar </w:t>
-      </w:r>
-      <w:proofErr w:type="spellStart"/>
-      <w:proofErr w:type="gramStart"/>
-      <w:r>
-        <w:rPr>
-          <w:highlight w:val="yellow"/>
-        </w:rPr>
-        <w:t>sklearn</w:t>
-      </w:r>
-      <w:proofErr w:type="spellEnd"/>
-      <w:r>
-        <w:rPr>
-          <w:highlight w:val="yellow"/>
-        </w:rPr>
-        <w:t>(</w:t>
-      </w:r>
-      <w:proofErr w:type="gramEnd"/>
-      <w:r>
-        <w:rPr>
-          <w:highlight w:val="yellow"/>
-        </w:rPr>
-        <w:t xml:space="preserve">o cualquier otro método que facilite el cálculo) para las métricas de evaluación y Pandas para guardar el </w:t>
-      </w:r>
-      <w:proofErr w:type="spellStart"/>
-      <w:r>
-        <w:rPr>
-          <w:highlight w:val="yellow"/>
-        </w:rPr>
-        <w:t>csv</w:t>
-      </w:r>
-      <w:proofErr w:type="spellEnd"/>
-      <w:r>
-        <w:rPr>
-          <w:highlight w:val="yellow"/>
-        </w:rPr>
-        <w:t xml:space="preserve"> o </w:t>
-      </w:r>
-      <w:proofErr w:type="spellStart"/>
-      <w:r>
-        <w:rPr>
-          <w:highlight w:val="yellow"/>
-        </w:rPr>
-        <w:t>excel</w:t>
-      </w:r>
-      <w:proofErr w:type="spellEnd"/>
-      <w:r>
-        <w:rPr>
-          <w:highlight w:val="yellow"/>
-        </w:rPr>
-        <w:t>.</w:t>
-      </w:r>
-      <w:r>
-        <w:rPr>
-          <w:highlight w:val="yellow"/>
-        </w:rPr>
+      </w:pPr>
+      <w:r>
+        <w:t>Por cada experimento debemos guardar en un excel o csv la cadena de configuración y las métricas de evaluación : accuracy,error, precisión,recall,f1-score , estas serán evaluados en el dataset de entrenamiento y el de validación. Es posible usar sklearn(o cualquier otro método que facilite el cálculo) para las métricas de evaluación y Pandas para guardar el csv o excel.</w:t>
+      </w:r>
+      <w:r>
         <w:br/>
-        <w:t xml:space="preserve">Este </w:t>
-      </w:r>
-      <w:proofErr w:type="spellStart"/>
-      <w:r>
-        <w:rPr>
-          <w:highlight w:val="yellow"/>
-        </w:rPr>
-        <w:t>excel</w:t>
-      </w:r>
-      <w:proofErr w:type="spellEnd"/>
-      <w:r>
-        <w:rPr>
-          <w:highlight w:val="yellow"/>
-        </w:rPr>
-        <w:t xml:space="preserve"> o </w:t>
-      </w:r>
-      <w:proofErr w:type="spellStart"/>
-      <w:r>
-        <w:rPr>
-          <w:highlight w:val="yellow"/>
-        </w:rPr>
-        <w:t>csv</w:t>
-      </w:r>
-      <w:proofErr w:type="spellEnd"/>
-      <w:r>
-        <w:rPr>
-          <w:highlight w:val="yellow"/>
-        </w:rPr>
-        <w:t xml:space="preserve"> no debe ser </w:t>
-      </w:r>
-      <w:proofErr w:type="spellStart"/>
-      <w:r>
-        <w:rPr>
-          <w:highlight w:val="yellow"/>
-        </w:rPr>
-        <w:t>sobreescrito</w:t>
-      </w:r>
-      <w:proofErr w:type="spellEnd"/>
-      <w:r>
-        <w:rPr>
-          <w:highlight w:val="yellow"/>
-        </w:rPr>
-        <w:t xml:space="preserve">  en cada experimento si no que deben agregarse nuevas filas, esta será la bitácora de experimentos. </w:t>
+        <w:t xml:space="preserve">Este excel o csv no debe ser sobreescrito  en cada experimento si no que deben agregarse nuevas filas, esta será la bitácora de experimentos. </w:t>
       </w:r>
     </w:p>
     <w:p>
@@ -2188,38 +749,10 @@
           <w:numId w:val="9"/>
         </w:numPr>
         <w:spacing w:line="240" w:lineRule="auto"/>
-        <w:rPr>
-          <w:highlight w:val="yellow"/>
-        </w:rPr>
-      </w:pPr>
-      <w:r>
-        <w:rPr>
-          <w:highlight w:val="yellow"/>
-        </w:rPr>
-        <w:t xml:space="preserve">Por cada experimento debemos guardar el modelo correspondiente </w:t>
-      </w:r>
-      <w:proofErr w:type="spellStart"/>
-      <w:r>
-        <w:rPr>
-          <w:highlight w:val="yellow"/>
-        </w:rPr>
-        <w:t>identificandolo</w:t>
-      </w:r>
-      <w:proofErr w:type="spellEnd"/>
-      <w:r>
-        <w:rPr>
-          <w:highlight w:val="yellow"/>
-        </w:rPr>
-        <w:t xml:space="preserve"> con su cadena de configuración, por </w:t>
-      </w:r>
-      <w:proofErr w:type="gramStart"/>
-      <w:r>
-        <w:rPr>
-          <w:highlight w:val="yellow"/>
-        </w:rPr>
-        <w:t>ejemplo :</w:t>
-      </w:r>
-      <w:proofErr w:type="gramEnd"/>
+      </w:pPr>
+      <w:r>
+        <w:t>Por cada experimento debemos guardar el modelo correspondiente identificandolo con su cadena de configuración, por ejemplo :</w:t>
+      </w:r>
     </w:p>
     <w:p>
       <w:pPr>
@@ -2228,184 +761,64 @@
           <w:numId w:val="9"/>
         </w:numPr>
         <w:spacing w:line="240" w:lineRule="auto"/>
-        <w:rPr>
-          <w:highlight w:val="yellow"/>
-        </w:rPr>
-      </w:pPr>
-      <w:r>
-        <w:rPr>
-          <w:highlight w:val="yellow"/>
-        </w:rPr>
-        <w:t xml:space="preserve">con </w:t>
-      </w:r>
-      <w:proofErr w:type="spellStart"/>
-      <w:r>
-        <w:rPr>
-          <w:highlight w:val="yellow"/>
-        </w:rPr>
-        <w:t>sklearn</w:t>
-      </w:r>
-      <w:proofErr w:type="spellEnd"/>
-      <w:r>
-        <w:rPr>
-          <w:highlight w:val="yellow"/>
-        </w:rPr>
-        <w:t xml:space="preserve"> para guardar un modelo "</w:t>
-      </w:r>
-      <w:proofErr w:type="spellStart"/>
-      <w:r>
-        <w:rPr>
-          <w:highlight w:val="yellow"/>
-        </w:rPr>
-        <w:t>model</w:t>
-      </w:r>
-      <w:proofErr w:type="spellEnd"/>
-      <w:r>
-        <w:rPr>
-          <w:highlight w:val="yellow"/>
-        </w:rPr>
-        <w:t xml:space="preserve">" del experimento </w:t>
-      </w:r>
-      <w:proofErr w:type="spellStart"/>
-      <w:r>
-        <w:rPr>
-          <w:highlight w:val="yellow"/>
-        </w:rPr>
-        <w:t>svm_lr</w:t>
-      </w:r>
-      <w:proofErr w:type="spellEnd"/>
-      <w:r>
-        <w:rPr>
-          <w:highlight w:val="yellow"/>
-        </w:rPr>
-        <w:t>=0.01_reg=0.1_var1_var2_var3 se puede usar:</w:t>
-      </w:r>
-    </w:p>
-    <w:p>
-      <w:pPr>
-        <w:spacing w:line="240" w:lineRule="auto"/>
-        <w:rPr>
-          <w:highlight w:val="yellow"/>
+      </w:pPr>
+      <w:r>
+        <w:t>con sklearn para guardar un modelo "model" del experimento svm_lr=0.01_reg=0.1_var1_var2_var3 se puede usar:</w:t>
+      </w:r>
+    </w:p>
+    <w:p>
+      <w:pPr>
+        <w:spacing w:line="240" w:lineRule="auto"/>
+        <w:rPr>
           <w:lang w:val="en-US"/>
         </w:rPr>
       </w:pPr>
       <w:r>
-        <w:rPr>
-          <w:highlight w:val="yellow"/>
-        </w:rPr>
         <w:tab/>
       </w:r>
       <w:r>
-        <w:rPr>
-          <w:highlight w:val="yellow"/>
-        </w:rPr>
         <w:tab/>
       </w:r>
       <w:r>
         <w:rPr>
-          <w:highlight w:val="yellow"/>
           <w:lang w:val="en-US"/>
         </w:rPr>
-        <w:t xml:space="preserve">from </w:t>
-      </w:r>
-      <w:proofErr w:type="spellStart"/>
-      <w:proofErr w:type="gramStart"/>
-      <w:r>
-        <w:rPr>
-          <w:highlight w:val="yellow"/>
+        <w:t>from sklearn.externals import joblib</w:t>
+      </w:r>
+    </w:p>
+    <w:p>
+      <w:pPr>
+        <w:spacing w:line="240" w:lineRule="auto"/>
+        <w:rPr>
           <w:lang w:val="en-US"/>
         </w:rPr>
-        <w:t>sklearn.externals</w:t>
-      </w:r>
-      <w:proofErr w:type="spellEnd"/>
-      <w:proofErr w:type="gramEnd"/>
-      <w:r>
-        <w:rPr>
-          <w:highlight w:val="yellow"/>
+      </w:pPr>
+      <w:r>
+        <w:rPr>
           <w:lang w:val="en-US"/>
         </w:rPr>
-        <w:t xml:space="preserve"> import </w:t>
-      </w:r>
-      <w:proofErr w:type="spellStart"/>
-      <w:r>
-        <w:rPr>
-          <w:highlight w:val="yellow"/>
+        <w:tab/>
+      </w:r>
+    </w:p>
+    <w:p>
+      <w:pPr>
+        <w:spacing w:line="240" w:lineRule="auto"/>
+        <w:rPr>
           <w:lang w:val="en-US"/>
         </w:rPr>
-        <w:t>joblib</w:t>
-      </w:r>
-      <w:proofErr w:type="spellEnd"/>
-    </w:p>
-    <w:p>
-      <w:pPr>
-        <w:spacing w:line="240" w:lineRule="auto"/>
-        <w:rPr>
-          <w:highlight w:val="yellow"/>
+      </w:pPr>
+      <w:r>
+        <w:rPr>
           <w:lang w:val="en-US"/>
         </w:rPr>
-      </w:pPr>
-      <w:r>
-        <w:rPr>
-          <w:highlight w:val="yellow"/>
+        <w:tab/>
+      </w:r>
+      <w:r>
+        <w:rPr>
           <w:lang w:val="en-US"/>
         </w:rPr>
         <w:tab/>
-      </w:r>
-    </w:p>
-    <w:p>
-      <w:pPr>
-        <w:spacing w:line="240" w:lineRule="auto"/>
-        <w:rPr>
-          <w:lang w:val="en-US"/>
-        </w:rPr>
-      </w:pPr>
-      <w:r>
-        <w:rPr>
-          <w:highlight w:val="yellow"/>
-          <w:lang w:val="en-US"/>
-        </w:rPr>
-        <w:tab/>
-      </w:r>
-      <w:r>
-        <w:rPr>
-          <w:highlight w:val="yellow"/>
-          <w:lang w:val="en-US"/>
-        </w:rPr>
-        <w:tab/>
-      </w:r>
-      <w:proofErr w:type="spellStart"/>
-      <w:proofErr w:type="gramStart"/>
-      <w:r>
-        <w:rPr>
-          <w:highlight w:val="yellow"/>
-          <w:lang w:val="en-US"/>
-        </w:rPr>
-        <w:t>joblib.dump</w:t>
-      </w:r>
-      <w:proofErr w:type="spellEnd"/>
-      <w:proofErr w:type="gramEnd"/>
-      <w:r>
-        <w:rPr>
-          <w:highlight w:val="yellow"/>
-          <w:lang w:val="en-US"/>
-        </w:rPr>
-        <w:t>(model, '</w:t>
-      </w:r>
-      <w:proofErr w:type="spellStart"/>
-      <w:r>
-        <w:rPr>
-          <w:highlight w:val="yellow"/>
-          <w:lang w:val="en-US"/>
-        </w:rPr>
-        <w:t>svm_lr</w:t>
-      </w:r>
-      <w:proofErr w:type="spellEnd"/>
-      <w:r>
-        <w:rPr>
-          <w:highlight w:val="yellow"/>
-          <w:lang w:val="en-US"/>
-        </w:rPr>
-        <w:t>=0.01_reg=0.1_var1_var2_var3.pkl')</w:t>
+        <w:t>joblib.dump(model, 'svm_lr=0.01_reg=0.1_var1_var2_var3.pkl')</w:t>
       </w:r>
     </w:p>
     <w:p>
@@ -2417,199 +830,19 @@
         <w:spacing w:line="240" w:lineRule="auto"/>
       </w:pPr>
       <w:r>
-        <w:rPr>
-          <w:highlight w:val="yellow"/>
-        </w:rPr>
-        <w:t xml:space="preserve">Con </w:t>
-      </w:r>
-      <w:proofErr w:type="spellStart"/>
-      <w:r>
-        <w:rPr>
-          <w:highlight w:val="yellow"/>
-        </w:rPr>
-        <w:t>tensorflow</w:t>
-      </w:r>
-      <w:proofErr w:type="spellEnd"/>
-      <w:r>
-        <w:rPr>
-          <w:highlight w:val="yellow"/>
-        </w:rPr>
-        <w:t xml:space="preserve"> podemos ejecutar en la </w:t>
-      </w:r>
-      <w:proofErr w:type="spellStart"/>
-      <w:r>
-        <w:rPr>
-          <w:highlight w:val="yellow"/>
-        </w:rPr>
-        <w:t>session</w:t>
-      </w:r>
-      <w:proofErr w:type="spellEnd"/>
-      <w:r>
-        <w:rPr>
-          <w:highlight w:val="yellow"/>
-        </w:rPr>
-        <w:t xml:space="preserve"> los parámetros </w:t>
-      </w:r>
-      <w:proofErr w:type="spellStart"/>
-      <w:r>
-        <w:rPr>
-          <w:highlight w:val="yellow"/>
-        </w:rPr>
-        <w:t>entrenables</w:t>
-      </w:r>
-      <w:proofErr w:type="spellEnd"/>
-      <w:r>
-        <w:rPr>
-          <w:highlight w:val="yellow"/>
-        </w:rPr>
-        <w:t xml:space="preserve">(al terminar el entrenamiento) y asignarlos a un tensor de </w:t>
-      </w:r>
-      <w:proofErr w:type="spellStart"/>
-      <w:r>
-        <w:rPr>
-          <w:highlight w:val="yellow"/>
-        </w:rPr>
-        <w:t>Numpy</w:t>
-      </w:r>
-      <w:proofErr w:type="spellEnd"/>
-      <w:r>
-        <w:rPr>
-          <w:highlight w:val="yellow"/>
-        </w:rPr>
-        <w:t xml:space="preserve"> llamado W,</w:t>
-      </w:r>
-      <w:r>
-        <w:rPr>
-          <w:highlight w:val="yellow"/>
-        </w:rPr>
+        <w:t>Con tensorflow podemos ejecutar en la session los parámetros entrenables(al terminar el entrenamiento) y asignarlos a un tensor de Numpy llamado W,</w:t>
+      </w:r>
+      <w:r>
         <w:br/>
-        <w:t xml:space="preserve">luego podemos guardar el tensor de parámetros del modelo  con  </w:t>
-      </w:r>
-      <w:proofErr w:type="spellStart"/>
-      <w:r>
-        <w:rPr>
-          <w:highlight w:val="yellow"/>
-        </w:rPr>
-        <w:t>dump</w:t>
-      </w:r>
-      <w:proofErr w:type="spellEnd"/>
-      <w:r>
-        <w:rPr>
-          <w:highlight w:val="yellow"/>
-        </w:rPr>
-        <w:t>()</w:t>
-      </w:r>
-      <w:r>
-        <w:rPr>
-          <w:highlight w:val="yellow"/>
-        </w:rPr>
+        <w:t>luego podemos guardar el tensor de parámetros del modelo  con  dump()</w:t>
+      </w:r>
+      <w:r>
         <w:br/>
-        <w:t xml:space="preserve">W = </w:t>
-      </w:r>
-      <w:proofErr w:type="spellStart"/>
-      <w:r>
-        <w:rPr>
-          <w:highlight w:val="yellow"/>
-        </w:rPr>
-        <w:t>session.run</w:t>
-      </w:r>
-      <w:proofErr w:type="spellEnd"/>
-      <w:r>
-        <w:rPr>
-          <w:highlight w:val="yellow"/>
-        </w:rPr>
-        <w:t>(</w:t>
-      </w:r>
-      <w:proofErr w:type="spellStart"/>
-      <w:r>
-        <w:rPr>
-          <w:highlight w:val="yellow"/>
-        </w:rPr>
-        <w:t>parametros,feed_dict</w:t>
-      </w:r>
-      <w:proofErr w:type="spellEnd"/>
-      <w:r>
-        <w:rPr>
-          <w:highlight w:val="yellow"/>
-        </w:rPr>
-        <w:t>).</w:t>
-      </w:r>
-      <w:r>
-        <w:rPr>
-          <w:highlight w:val="yellow"/>
-        </w:rPr>
+        <w:t>W = session.run(parametros,feed_dict).</w:t>
+      </w:r>
+      <w:r>
         <w:br/>
-        <w:t>(</w:t>
-      </w:r>
-      <w:proofErr w:type="spellStart"/>
-      <w:r>
-        <w:rPr>
-          <w:highlight w:val="yellow"/>
-        </w:rPr>
-        <w:t>Tensorflow</w:t>
-      </w:r>
-      <w:proofErr w:type="spellEnd"/>
-      <w:r>
-        <w:rPr>
-          <w:highlight w:val="yellow"/>
-        </w:rPr>
-        <w:t xml:space="preserve"> tiene sus propios métodos de </w:t>
-      </w:r>
-      <w:proofErr w:type="spellStart"/>
-      <w:r>
-        <w:rPr>
-          <w:highlight w:val="yellow"/>
-        </w:rPr>
-        <w:t>export</w:t>
-      </w:r>
-      <w:proofErr w:type="spellEnd"/>
-      <w:r>
-        <w:rPr>
-          <w:highlight w:val="yellow"/>
-        </w:rPr>
-        <w:t xml:space="preserve"> y </w:t>
-      </w:r>
-      <w:proofErr w:type="spellStart"/>
-      <w:r>
-        <w:rPr>
-          <w:highlight w:val="yellow"/>
-        </w:rPr>
-        <w:t>deploy</w:t>
-      </w:r>
-      <w:proofErr w:type="spellEnd"/>
-      <w:r>
-        <w:rPr>
-          <w:highlight w:val="yellow"/>
-        </w:rPr>
-        <w:t xml:space="preserve">, convenientes para modelos </w:t>
-      </w:r>
-      <w:proofErr w:type="spellStart"/>
-      <w:r>
-        <w:rPr>
-          <w:highlight w:val="yellow"/>
-        </w:rPr>
-        <w:t>mas</w:t>
-      </w:r>
-      <w:proofErr w:type="spellEnd"/>
-      <w:r>
-        <w:rPr>
-          <w:highlight w:val="yellow"/>
-        </w:rPr>
-        <w:t xml:space="preserve"> complejos (como modelos profundos) , se debe investigar y anotar en </w:t>
-      </w:r>
-      <w:proofErr w:type="spellStart"/>
-      <w:r>
-        <w:rPr>
-          <w:highlight w:val="yellow"/>
-        </w:rPr>
-        <w:t>markdown</w:t>
-      </w:r>
-      <w:proofErr w:type="spellEnd"/>
-      <w:r>
-        <w:rPr>
-          <w:highlight w:val="yellow"/>
-        </w:rPr>
-        <w:t xml:space="preserve"> conclusiones sobre este tema, en caso de aplicarlas se tomará como puntos extra).</w:t>
+        <w:t>(Tensorflow tiene sus propios métodos de export y deploy, convenientes para modelos mas complejos (como modelos profundos) , se debe investigar y anotar en markdown conclusiones sobre este tema, en caso de aplicarlas se tomará como puntos extra).</w:t>
       </w:r>
       <w:r>
         <w:br/>
@@ -2620,23 +853,8 @@
         <w:spacing w:line="240" w:lineRule="auto"/>
         <w:ind w:left="720" w:firstLine="720"/>
       </w:pPr>
-      <w:proofErr w:type="spellStart"/>
-      <w:proofErr w:type="gramStart"/>
-      <w:r>
-        <w:t>W.dump</w:t>
-      </w:r>
-      <w:proofErr w:type="spellEnd"/>
-      <w:proofErr w:type="gramEnd"/>
-      <w:r>
-        <w:t>("</w:t>
-      </w:r>
-      <w:proofErr w:type="spellStart"/>
-      <w:r>
-        <w:t>regLog_lr</w:t>
-      </w:r>
-      <w:proofErr w:type="spellEnd"/>
-      <w:r>
-        <w:t>=0.01_reg=0.1_var1_var2_var3.npy")</w:t>
+      <w:r>
+        <w:t>W.dump("regLog_lr=0.01_reg=0.1_var1_var2_var3.npy")</w:t>
       </w:r>
     </w:p>
     <w:p>
@@ -2648,111 +866,25 @@
         <w:spacing w:line="240" w:lineRule="auto"/>
       </w:pPr>
       <w:r>
-        <w:t xml:space="preserve"> </w:t>
-      </w:r>
-      <w:r>
-        <w:rPr>
-          <w:highlight w:val="yellow"/>
-        </w:rPr>
-        <w:t xml:space="preserve">Con </w:t>
-      </w:r>
-      <w:proofErr w:type="spellStart"/>
-      <w:r>
-        <w:rPr>
-          <w:highlight w:val="yellow"/>
-        </w:rPr>
-        <w:t>numpy</w:t>
-      </w:r>
-      <w:proofErr w:type="spellEnd"/>
-      <w:r>
-        <w:rPr>
-          <w:highlight w:val="yellow"/>
-        </w:rPr>
-        <w:t xml:space="preserve"> (para el clasificador de </w:t>
-      </w:r>
-      <w:proofErr w:type="spellStart"/>
-      <w:r>
-        <w:rPr>
-          <w:highlight w:val="yellow"/>
-        </w:rPr>
-        <w:t>bayes</w:t>
-      </w:r>
-      <w:proofErr w:type="spellEnd"/>
-      <w:r>
-        <w:rPr>
-          <w:highlight w:val="yellow"/>
-        </w:rPr>
-        <w:t xml:space="preserve">) podemos también usar </w:t>
-      </w:r>
-      <w:proofErr w:type="spellStart"/>
-      <w:r>
-        <w:rPr>
-          <w:highlight w:val="yellow"/>
-        </w:rPr>
-        <w:t>dump</w:t>
-      </w:r>
-      <w:proofErr w:type="spellEnd"/>
-      <w:r>
-        <w:rPr>
-          <w:highlight w:val="yellow"/>
-        </w:rPr>
-        <w:t xml:space="preserve"> (o si se usa pandas usar </w:t>
-      </w:r>
-      <w:proofErr w:type="spellStart"/>
-      <w:r>
-        <w:rPr>
-          <w:highlight w:val="yellow"/>
-        </w:rPr>
-        <w:t>to_</w:t>
-      </w:r>
-      <w:proofErr w:type="gramStart"/>
-      <w:r>
-        <w:rPr>
-          <w:highlight w:val="yellow"/>
-        </w:rPr>
-        <w:t>csv</w:t>
-      </w:r>
-      <w:proofErr w:type="spellEnd"/>
-      <w:proofErr w:type="gramEnd"/>
-      <w:r>
-        <w:rPr>
-          <w:highlight w:val="yellow"/>
-        </w:rPr>
-        <w:t xml:space="preserve"> por ejemplo)</w:t>
-      </w:r>
-    </w:p>
-    <w:p>
-      <w:pPr>
-        <w:spacing w:line="240" w:lineRule="auto"/>
-      </w:pPr>
-    </w:p>
-    <w:p>
-      <w:pPr>
-        <w:spacing w:line="240" w:lineRule="auto"/>
-      </w:pPr>
-    </w:p>
-    <w:p>
-      <w:pPr>
-        <w:spacing w:line="240" w:lineRule="auto"/>
-      </w:pPr>
-      <w:r>
-        <w:t xml:space="preserve">Luego de haber </w:t>
-      </w:r>
-      <w:proofErr w:type="gramStart"/>
-      <w:r>
-        <w:t>ejecutado ,evaluado</w:t>
-      </w:r>
-      <w:proofErr w:type="gramEnd"/>
-      <w:r>
-        <w:t xml:space="preserve">, y guardado varios </w:t>
-      </w:r>
-      <w:proofErr w:type="spellStart"/>
-      <w:r>
-        <w:t>experimentos,elegimos</w:t>
-      </w:r>
-      <w:proofErr w:type="spellEnd"/>
-      <w:r>
-        <w:t xml:space="preserve"> para cada tipo de modelo el mejor basado en las métricas de evaluación sobre los datos de validación. (recordar la exactitud deseada)</w:t>
+        <w:t xml:space="preserve"> Con numpy (para el clasificador de bayes) podemos también usar dump (o si se usa pandas usar to_csv por ejemplo)</w:t>
+      </w:r>
+    </w:p>
+    <w:p>
+      <w:pPr>
+        <w:spacing w:line="240" w:lineRule="auto"/>
+      </w:pPr>
+    </w:p>
+    <w:p>
+      <w:pPr>
+        <w:spacing w:line="240" w:lineRule="auto"/>
+      </w:pPr>
+    </w:p>
+    <w:p>
+      <w:pPr>
+        <w:spacing w:line="240" w:lineRule="auto"/>
+      </w:pPr>
+      <w:r>
+        <w:t>Luego de haber ejecutado ,evaluado, y guardado varios experimentos,elegimos para cada tipo de modelo el mejor basado en las métricas de evaluación sobre los datos de validación. (recordar la exactitud deseada)</w:t>
       </w:r>
     </w:p>
     <w:p>
@@ -2771,47 +903,7 @@
         <w:t>Investigar la técnica</w:t>
       </w:r>
       <w:r>
-        <w:t>: k-</w:t>
-      </w:r>
-      <w:proofErr w:type="spellStart"/>
-      <w:r>
-        <w:t>fold</w:t>
-      </w:r>
-      <w:proofErr w:type="spellEnd"/>
-      <w:r>
-        <w:t xml:space="preserve"> </w:t>
-      </w:r>
-      <w:proofErr w:type="spellStart"/>
-      <w:r>
-        <w:t>cross</w:t>
-      </w:r>
-      <w:proofErr w:type="spellEnd"/>
-      <w:r>
-        <w:t xml:space="preserve"> </w:t>
-      </w:r>
-      <w:proofErr w:type="spellStart"/>
-      <w:r>
-        <w:t>validation</w:t>
-      </w:r>
-      <w:proofErr w:type="spellEnd"/>
-      <w:r>
-        <w:t xml:space="preserve"> agregando en </w:t>
-      </w:r>
-      <w:proofErr w:type="spellStart"/>
-      <w:r>
-        <w:t>markdown</w:t>
-      </w:r>
-      <w:proofErr w:type="spellEnd"/>
-      <w:r>
-        <w:t xml:space="preserve"> una descripción de esta y como se pudo haber aplicado en este proyecto (No debemos aplicarla al </w:t>
-      </w:r>
-      <w:proofErr w:type="gramStart"/>
-      <w:r>
-        <w:t>proyecto ,</w:t>
-      </w:r>
-      <w:proofErr w:type="gramEnd"/>
-      <w:r>
-        <w:t xml:space="preserve"> solo describir la técnica y cómo se podría aplicar) . Por ejemplo: </w:t>
+        <w:t xml:space="preserve">: k-fold cross validation agregando en markdown una descripción de esta y como se pudo haber aplicado en este proyecto (No debemos aplicarla al proyecto , solo describir la técnica y cómo se podría aplicar) . Por ejemplo: </w:t>
       </w:r>
       <w:hyperlink r:id="rId7">
         <w:r>
@@ -2855,15 +947,7 @@
         <w:spacing w:line="240" w:lineRule="auto"/>
       </w:pPr>
       <w:r>
-        <w:t xml:space="preserve">Dada el conjunto de observaciones X </w:t>
-      </w:r>
-      <w:proofErr w:type="spellStart"/>
-      <w:r>
-        <w:t>de el</w:t>
-      </w:r>
-      <w:proofErr w:type="spellEnd"/>
-      <w:r>
-        <w:t xml:space="preserve"> conjunto de pruebas y los 4 modelos elegidos:</w:t>
+        <w:t>Dada el conjunto de observaciones X de el conjunto de pruebas y los 4 modelos elegidos:</w:t>
       </w:r>
     </w:p>
     <w:p>
@@ -2898,15 +982,7 @@
         <w:spacing w:line="240" w:lineRule="auto"/>
       </w:pPr>
       <w:r>
-        <w:t xml:space="preserve"> Combinar los resultados de las predicciones en una predicción </w:t>
-      </w:r>
-      <w:proofErr w:type="gramStart"/>
-      <w:r>
-        <w:t>final(</w:t>
-      </w:r>
-      <w:proofErr w:type="gramEnd"/>
-      <w:r>
-        <w:t>moda de resultados individuales)</w:t>
+        <w:t xml:space="preserve"> Combinar los resultados de las predicciones en una predicción final(moda de resultados individuales)</w:t>
       </w:r>
     </w:p>
     <w:p>
@@ -2918,15 +994,7 @@
         <w:spacing w:line="240" w:lineRule="auto"/>
       </w:pPr>
       <w:r>
-        <w:t xml:space="preserve">Generar una tabla de predicciones como el ejemplo x y crear un </w:t>
-      </w:r>
-      <w:proofErr w:type="spellStart"/>
-      <w:r>
-        <w:t>dataframe</w:t>
-      </w:r>
-      <w:proofErr w:type="spellEnd"/>
-      <w:r>
-        <w:t xml:space="preserve"> de Pandas con los resultados.</w:t>
+        <w:t>Generar una tabla de predicciones como el ejemplo x y crear un dataframe de Pandas con los resultados.</w:t>
       </w:r>
     </w:p>
     <w:p>
@@ -2950,15 +1018,7 @@
         <w:spacing w:line="240" w:lineRule="auto"/>
       </w:pPr>
       <w:r>
-        <w:t xml:space="preserve">Similar al paso anterior, generar una tabla de métricas de evaluación y crear un </w:t>
-      </w:r>
-      <w:proofErr w:type="spellStart"/>
-      <w:r>
-        <w:t>dataframe</w:t>
-      </w:r>
-      <w:proofErr w:type="spellEnd"/>
-      <w:r>
-        <w:t xml:space="preserve"> de pandas para mostrar el resultado final.</w:t>
+        <w:t>Similar al paso anterior, generar una tabla de métricas de evaluación y crear un dataframe de pandas para mostrar el resultado final.</w:t>
       </w:r>
       <w:r>
         <w:br/>
@@ -2970,13 +1030,8 @@
         <w:ind w:left="720"/>
       </w:pPr>
       <w:r>
-        <w:t xml:space="preserve">Si en la evaluación final, no se obtiene la exactitud mínima deseada, volver a la fase de </w:t>
-      </w:r>
-      <w:proofErr w:type="gramStart"/>
-      <w:r>
-        <w:t>experimentación .</w:t>
-      </w:r>
-      <w:proofErr w:type="gramEnd"/>
+        <w:t>Si en la evaluación final, no se obtiene la exactitud mínima deseada, volver a la fase de experimentación .</w:t>
+      </w:r>
     </w:p>
     <w:p>
       <w:pPr>
@@ -3002,17 +1057,7 @@
         <w:spacing w:line="240" w:lineRule="auto"/>
       </w:pPr>
       <w:r>
-        <w:t xml:space="preserve">Agregar sección de conclusiones y recomendaciones (incluyendo </w:t>
-      </w:r>
-      <w:proofErr w:type="spellStart"/>
-      <w:proofErr w:type="gramStart"/>
-      <w:r>
-        <w:t>opiniones,experiencias</w:t>
-      </w:r>
-      <w:proofErr w:type="spellEnd"/>
-      <w:proofErr w:type="gramEnd"/>
-      <w:r>
-        <w:t xml:space="preserve"> ,dificultades y lecciones aprendidas).</w:t>
+        <w:t>Agregar sección de conclusiones y recomendaciones (incluyendo opiniones,experiencias ,dificultades y lecciones aprendidas).</w:t>
       </w:r>
     </w:p>
     <w:p>
@@ -3036,29 +1081,7 @@
         <w:rPr>
           <w:b/>
         </w:rPr>
-        <w:t>Parte 2(</w:t>
-      </w:r>
-      <w:proofErr w:type="spellStart"/>
-      <w:proofErr w:type="gramStart"/>
-      <w:r>
-        <w:rPr>
-          <w:b/>
-        </w:rPr>
-        <w:t>Deployment</w:t>
-      </w:r>
-      <w:proofErr w:type="spellEnd"/>
-      <w:r>
-        <w:rPr>
-          <w:b/>
-        </w:rPr>
-        <w:t xml:space="preserve"> ,</w:t>
-      </w:r>
-      <w:proofErr w:type="gramEnd"/>
-      <w:r>
-        <w:rPr>
-          <w:b/>
-        </w:rPr>
-        <w:t xml:space="preserve"> inferencia y predicción) :</w:t>
+        <w:t>Parte 2(Deployment , inferencia y predicción) :</w:t>
       </w:r>
     </w:p>
     <w:p>
@@ -3096,13 +1119,8 @@
         <w:spacing w:line="240" w:lineRule="auto"/>
       </w:pPr>
       <w:r>
-        <w:t xml:space="preserve"> Cargar los modelos </w:t>
-      </w:r>
-      <w:proofErr w:type="gramStart"/>
-      <w:r>
-        <w:t>elegidos :</w:t>
-      </w:r>
-      <w:proofErr w:type="gramEnd"/>
+        <w:t xml:space="preserve"> Cargar los modelos elegidos :</w:t>
+      </w:r>
     </w:p>
     <w:p>
       <w:pPr>
@@ -3113,52 +1131,16 @@
         <w:spacing w:line="240" w:lineRule="auto"/>
       </w:pPr>
       <w:r>
-        <w:t xml:space="preserve">Si es </w:t>
-      </w:r>
-      <w:proofErr w:type="spellStart"/>
-      <w:r>
-        <w:t>sklearn</w:t>
-      </w:r>
-      <w:proofErr w:type="spellEnd"/>
-      <w:r>
-        <w:t xml:space="preserve"> </w:t>
-      </w:r>
-      <w:proofErr w:type="gramStart"/>
-      <w:r>
-        <w:t>usar :</w:t>
-      </w:r>
-      <w:proofErr w:type="gramEnd"/>
+        <w:t>Si es sklearn usar :</w:t>
+      </w:r>
     </w:p>
     <w:p>
       <w:pPr>
         <w:spacing w:line="240" w:lineRule="auto"/>
         <w:ind w:left="720" w:firstLine="720"/>
       </w:pPr>
-      <w:proofErr w:type="spellStart"/>
-      <w:r>
-        <w:t>svm_model</w:t>
-      </w:r>
-      <w:proofErr w:type="spellEnd"/>
-      <w:r>
-        <w:t xml:space="preserve"> = </w:t>
-      </w:r>
-      <w:proofErr w:type="spellStart"/>
-      <w:proofErr w:type="gramStart"/>
-      <w:r>
-        <w:t>joblib.load</w:t>
-      </w:r>
-      <w:proofErr w:type="spellEnd"/>
-      <w:proofErr w:type="gramEnd"/>
-      <w:r>
-        <w:t>('</w:t>
-      </w:r>
-      <w:proofErr w:type="spellStart"/>
-      <w:r>
-        <w:t>svm_lr</w:t>
-      </w:r>
-      <w:proofErr w:type="spellEnd"/>
-      <w:r>
-        <w:t>=0.01_reg=0.1_var1_var2_var3.pkl')</w:t>
+      <w:r>
+        <w:t>svm_model = joblib.load('svm_lr=0.01_reg=0.1_var1_var2_var3.pkl')</w:t>
       </w:r>
     </w:p>
     <w:p>
@@ -3170,44 +1152,7 @@
         <w:spacing w:line="240" w:lineRule="auto"/>
       </w:pPr>
       <w:r>
-        <w:t xml:space="preserve">Si es </w:t>
-      </w:r>
-      <w:proofErr w:type="spellStart"/>
-      <w:r>
-        <w:t>tf</w:t>
-      </w:r>
-      <w:proofErr w:type="spellEnd"/>
-      <w:r>
-        <w:t xml:space="preserve"> y se exportó el tensor de parámetros con </w:t>
-      </w:r>
-      <w:proofErr w:type="spellStart"/>
-      <w:proofErr w:type="gramStart"/>
-      <w:r>
-        <w:t>numpy</w:t>
-      </w:r>
-      <w:proofErr w:type="spellEnd"/>
-      <w:r>
-        <w:t>(</w:t>
-      </w:r>
-      <w:proofErr w:type="gramEnd"/>
-      <w:r>
-        <w:t xml:space="preserve">o bien si se usó </w:t>
-      </w:r>
-      <w:proofErr w:type="spellStart"/>
-      <w:r>
-        <w:t>numpy</w:t>
-      </w:r>
-      <w:proofErr w:type="spellEnd"/>
-      <w:r>
-        <w:t xml:space="preserve"> para </w:t>
-      </w:r>
-      <w:proofErr w:type="spellStart"/>
-      <w:r>
-        <w:t>bayes</w:t>
-      </w:r>
-      <w:proofErr w:type="spellEnd"/>
-      <w:r>
-        <w:t>):</w:t>
+        <w:t>Si es tf y se exportó el tensor de parámetros con numpy(o bien si se usó numpy para bayes):</w:t>
       </w:r>
     </w:p>
     <w:p>
@@ -3215,31 +1160,8 @@
         <w:spacing w:line="240" w:lineRule="auto"/>
         <w:ind w:left="720" w:firstLine="720"/>
       </w:pPr>
-      <w:proofErr w:type="spellStart"/>
-      <w:r>
-        <w:t>reg_model</w:t>
-      </w:r>
-      <w:proofErr w:type="spellEnd"/>
-      <w:r>
-        <w:t xml:space="preserve"> = </w:t>
-      </w:r>
-      <w:proofErr w:type="spellStart"/>
-      <w:proofErr w:type="gramStart"/>
-      <w:r>
-        <w:t>np.load</w:t>
-      </w:r>
-      <w:proofErr w:type="spellEnd"/>
-      <w:proofErr w:type="gramEnd"/>
-      <w:r>
-        <w:t>("</w:t>
-      </w:r>
-      <w:proofErr w:type="spellStart"/>
-      <w:r>
-        <w:t>regLog_lr</w:t>
-      </w:r>
-      <w:proofErr w:type="spellEnd"/>
-      <w:r>
-        <w:t>=0.01_reg=0.1_var1_var2_var3.npy")</w:t>
+      <w:r>
+        <w:t>reg_model = np.load("regLog_lr=0.01_reg=0.1_var1_var2_var3.npy")</w:t>
       </w:r>
     </w:p>
     <w:p>
@@ -3251,26 +1173,8 @@
         <w:spacing w:line="240" w:lineRule="auto"/>
       </w:pPr>
       <w:r>
-        <w:t xml:space="preserve">Si se usó pandas para guardar en </w:t>
-      </w:r>
-      <w:proofErr w:type="spellStart"/>
-      <w:r>
-        <w:t>csv</w:t>
-      </w:r>
-      <w:proofErr w:type="spellEnd"/>
-      <w:r>
-        <w:t xml:space="preserve">, usar </w:t>
-      </w:r>
-      <w:proofErr w:type="spellStart"/>
-      <w:proofErr w:type="gramStart"/>
-      <w:r>
-        <w:t>pd.read</w:t>
-      </w:r>
-      <w:proofErr w:type="gramEnd"/>
-      <w:r>
-        <w:t>_csv</w:t>
-      </w:r>
-      <w:proofErr w:type="spellEnd"/>
+        <w:t>Si se usó pandas para guardar en csv, usar pd.read_csv</w:t>
+      </w:r>
     </w:p>
     <w:p>
       <w:pPr>
@@ -3286,23 +1190,7 @@
         <w:spacing w:line="240" w:lineRule="auto"/>
       </w:pPr>
       <w:r>
-        <w:t xml:space="preserve">Crear una función que prediga para cierta observación (una sola) x la predicción </w:t>
-      </w:r>
-      <w:proofErr w:type="spellStart"/>
-      <w:r>
-        <w:t>y_hat</w:t>
-      </w:r>
-      <w:proofErr w:type="spellEnd"/>
-      <w:r>
-        <w:t xml:space="preserve"> combinada </w:t>
-      </w:r>
-      <w:proofErr w:type="gramStart"/>
-      <w:r>
-        <w:t>y</w:t>
-      </w:r>
-      <w:proofErr w:type="gramEnd"/>
-      <w:r>
-        <w:t xml:space="preserve"> además:</w:t>
+        <w:t>Crear una función que prediga para cierta observación (una sola) x la predicción y_hat combinada y además:</w:t>
       </w:r>
     </w:p>
     <w:p>
@@ -3314,20 +1202,7 @@
         <w:spacing w:line="240" w:lineRule="auto"/>
       </w:pPr>
       <w:r>
-        <w:t xml:space="preserve">Muestre en el notebook el árbol de decisión y como este llega a una conclusión usando </w:t>
-      </w:r>
-      <w:proofErr w:type="spellStart"/>
-      <w:proofErr w:type="gramStart"/>
-      <w:r>
-        <w:t>sklearn</w:t>
-      </w:r>
-      <w:proofErr w:type="spellEnd"/>
-      <w:r>
-        <w:t>(</w:t>
-      </w:r>
-      <w:proofErr w:type="gramEnd"/>
-      <w:r>
-        <w:t xml:space="preserve">ya lo hace) </w:t>
+        <w:t xml:space="preserve">Muestre en el notebook el árbol de decisión y como este llega a una conclusión usando sklearn(ya lo hace) </w:t>
       </w:r>
       <w:hyperlink r:id="rId8">
         <w:r>
@@ -3399,15 +1274,7 @@
         <w:spacing w:line="240" w:lineRule="auto"/>
       </w:pPr>
       <w:r>
-        <w:t xml:space="preserve">Muestre la predicción probabilística de los modelos de </w:t>
-      </w:r>
-      <w:proofErr w:type="spellStart"/>
-      <w:r>
-        <w:t>bayes</w:t>
-      </w:r>
-      <w:proofErr w:type="spellEnd"/>
-      <w:r>
-        <w:t xml:space="preserve"> y regresión logística.</w:t>
+        <w:t>Muestre la predicción probabilística de los modelos de bayes y regresión logística.</w:t>
       </w:r>
     </w:p>
     <w:p>
@@ -3424,23 +1291,7 @@
         <w:spacing w:line="240" w:lineRule="auto"/>
       </w:pPr>
       <w:r>
-        <w:t xml:space="preserve">Probar la función anterior para 10 observaciones x </w:t>
-      </w:r>
-      <w:proofErr w:type="gramStart"/>
-      <w:r>
-        <w:t>distintas(</w:t>
-      </w:r>
-      <w:proofErr w:type="gramEnd"/>
-      <w:r>
-        <w:t xml:space="preserve">pueden ser del </w:t>
-      </w:r>
-      <w:proofErr w:type="spellStart"/>
-      <w:r>
-        <w:t>dataset</w:t>
-      </w:r>
-      <w:proofErr w:type="spellEnd"/>
-      <w:r>
-        <w:t xml:space="preserve"> original o inventadas.), de una en una  </w:t>
+        <w:t xml:space="preserve">Probar la función anterior para 10 observaciones x distintas(pueden ser del dataset original o inventadas.), de una en una  </w:t>
       </w:r>
     </w:p>
     <w:p>

</xml_diff>